<commit_message>
First version of rules. Change tile to block.
</commit_message>
<xml_diff>
--- a/doc/PaperTown_Rules.docx
+++ b/doc/PaperTown_Rules.docx
@@ -5,9 +5,206 @@
     <w:p>
       <w:pPr>
         <w:pStyle w:val="Titel"/>
+        <w:rPr>
+          <w:rFonts w:ascii="Roboto Slab" w:hAnsi="Roboto Slab"/>
+        </w:rPr>
       </w:pPr>
       <w:r>
         <w:rPr>
+          <w:rFonts w:ascii="Roboto Slab" w:hAnsi="Roboto Slab"/>
+          <w:noProof/>
+          <w:sz w:val="72"/>
+        </w:rPr>
+        <mc:AlternateContent>
+          <mc:Choice Requires="wps">
+            <w:drawing>
+              <wp:anchor distT="0" distB="0" distL="114300" distR="114300" simplePos="0" relativeHeight="251660288" behindDoc="0" locked="0" layoutInCell="1" allowOverlap="1">
+                <wp:simplePos x="0" y="0"/>
+                <wp:positionH relativeFrom="column">
+                  <wp:posOffset>-182880</wp:posOffset>
+                </wp:positionH>
+                <wp:positionV relativeFrom="paragraph">
+                  <wp:posOffset>-708660</wp:posOffset>
+                </wp:positionV>
+                <wp:extent cx="6393180" cy="464820"/>
+                <wp:effectExtent l="0" t="0" r="26670" b="11430"/>
+                <wp:wrapNone/>
+                <wp:docPr id="12" name="Rechteck 12"/>
+                <wp:cNvGraphicFramePr/>
+                <a:graphic xmlns:a="http://schemas.openxmlformats.org/drawingml/2006/main">
+                  <a:graphicData uri="http://schemas.microsoft.com/office/word/2010/wordprocessingShape">
+                    <wps:wsp>
+                      <wps:cNvSpPr/>
+                      <wps:spPr>
+                        <a:xfrm>
+                          <a:off x="0" y="0"/>
+                          <a:ext cx="6393180" cy="464820"/>
+                        </a:xfrm>
+                        <a:prstGeom prst="rect">
+                          <a:avLst/>
+                        </a:prstGeom>
+                        <a:solidFill>
+                          <a:schemeClr val="bg2"/>
+                        </a:solidFill>
+                        <a:ln>
+                          <a:solidFill>
+                            <a:schemeClr val="bg1"/>
+                          </a:solidFill>
+                        </a:ln>
+                      </wps:spPr>
+                      <wps:style>
+                        <a:lnRef idx="2">
+                          <a:schemeClr val="accent6"/>
+                        </a:lnRef>
+                        <a:fillRef idx="1">
+                          <a:schemeClr val="lt1"/>
+                        </a:fillRef>
+                        <a:effectRef idx="0">
+                          <a:schemeClr val="accent6"/>
+                        </a:effectRef>
+                        <a:fontRef idx="minor">
+                          <a:schemeClr val="dk1"/>
+                        </a:fontRef>
+                      </wps:style>
+                      <wps:txbx>
+                        <w:txbxContent>
+                          <w:p>
+                            <w:pPr>
+                              <w:jc w:val="center"/>
+                              <w:rPr>
+                                <w:rFonts w:ascii="Roboto Slab" w:hAnsi="Roboto Slab"/>
+                                <w:sz w:val="20"/>
+                              </w:rPr>
+                            </w:pPr>
+                            <w:r>
+                              <w:rPr>
+                                <w:rFonts w:ascii="Roboto Slab" w:hAnsi="Roboto Slab"/>
+                                <w:sz w:val="20"/>
+                              </w:rPr>
+                              <w:t xml:space="preserve">This game is in Beta, meaning the rules and game might change in the future. I would be happy to hear your feedback: </w:t>
+                            </w:r>
+                            <w:hyperlink r:id="rId7" w:history="1">
+                              <w:r>
+                                <w:rPr>
+                                  <w:rStyle w:val="Hyperlink"/>
+                                  <w:rFonts w:ascii="Roboto Slab" w:hAnsi="Roboto Slab"/>
+                                  <w:sz w:val="20"/>
+                                </w:rPr>
+                                <w:t>severinaklingler.github.io/</w:t>
+                              </w:r>
+                              <w:proofErr w:type="spellStart"/>
+                              <w:r>
+                                <w:rPr>
+                                  <w:rStyle w:val="Hyperlink"/>
+                                  <w:rFonts w:ascii="Roboto Slab" w:hAnsi="Roboto Slab"/>
+                                  <w:sz w:val="20"/>
+                                </w:rPr>
+                                <w:t>papertown</w:t>
+                              </w:r>
+                              <w:proofErr w:type="spellEnd"/>
+                              <w:r>
+                                <w:rPr>
+                                  <w:rStyle w:val="Hyperlink"/>
+                                  <w:rFonts w:ascii="Roboto Slab" w:hAnsi="Roboto Slab"/>
+                                  <w:sz w:val="20"/>
+                                </w:rPr>
+                                <w:t>/</w:t>
+                              </w:r>
+                            </w:hyperlink>
+                            <w:r>
+                              <w:rPr>
+                                <w:rFonts w:ascii="Roboto Slab" w:hAnsi="Roboto Slab"/>
+                                <w:sz w:val="20"/>
+                              </w:rPr>
+                              <w:t xml:space="preserve"> </w:t>
+                            </w:r>
+                          </w:p>
+                        </w:txbxContent>
+                      </wps:txbx>
+                      <wps:bodyPr rot="0" spcFirstLastPara="0" vertOverflow="overflow" horzOverflow="overflow" vert="horz" wrap="square" lIns="91440" tIns="45720" rIns="91440" bIns="45720" numCol="1" spcCol="0" rtlCol="0" fromWordArt="0" anchor="ctr" anchorCtr="0" forceAA="0" compatLnSpc="1">
+                        <a:prstTxWarp prst="textNoShape">
+                          <a:avLst/>
+                        </a:prstTxWarp>
+                        <a:noAutofit/>
+                      </wps:bodyPr>
+                    </wps:wsp>
+                  </a:graphicData>
+                </a:graphic>
+                <wp14:sizeRelH relativeFrom="margin">
+                  <wp14:pctWidth>0</wp14:pctWidth>
+                </wp14:sizeRelH>
+                <wp14:sizeRelV relativeFrom="margin">
+                  <wp14:pctHeight>0</wp14:pctHeight>
+                </wp14:sizeRelV>
+              </wp:anchor>
+            </w:drawing>
+          </mc:Choice>
+          <mc:Fallback>
+            <w:pict>
+              <v:rect id="Rechteck 12" o:spid="_x0000_s1026" style="position:absolute;margin-left:-14.4pt;margin-top:-55.8pt;width:503.4pt;height:36.6pt;z-index:251660288;visibility:visible;mso-wrap-style:square;mso-width-percent:0;mso-height-percent:0;mso-wrap-distance-left:9pt;mso-wrap-distance-top:0;mso-wrap-distance-right:9pt;mso-wrap-distance-bottom:0;mso-position-horizontal:absolute;mso-position-horizontal-relative:text;mso-position-vertical:absolute;mso-position-vertical-relative:text;mso-width-percent:0;mso-height-percent:0;mso-width-relative:margin;mso-height-relative:margin;v-text-anchor:middle" o:gfxdata="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" fillcolor="#e7e6e6 [3214]" strokecolor="white [3212]" strokeweight="1pt">
+                <v:textbox>
+                  <w:txbxContent>
+                    <w:p>
+                      <w:pPr>
+                        <w:jc w:val="center"/>
+                        <w:rPr>
+                          <w:rFonts w:ascii="Roboto Slab" w:hAnsi="Roboto Slab"/>
+                          <w:sz w:val="20"/>
+                        </w:rPr>
+                      </w:pPr>
+                      <w:r>
+                        <w:rPr>
+                          <w:rFonts w:ascii="Roboto Slab" w:hAnsi="Roboto Slab"/>
+                          <w:sz w:val="20"/>
+                        </w:rPr>
+                        <w:t xml:space="preserve">This game is in Beta, meaning the rules and game might change in the future. I would be happy to hear your feedback: </w:t>
+                      </w:r>
+                      <w:hyperlink r:id="rId8" w:history="1">
+                        <w:r>
+                          <w:rPr>
+                            <w:rStyle w:val="Hyperlink"/>
+                            <w:rFonts w:ascii="Roboto Slab" w:hAnsi="Roboto Slab"/>
+                            <w:sz w:val="20"/>
+                          </w:rPr>
+                          <w:t>severinaklingler.github.io/</w:t>
+                        </w:r>
+                        <w:proofErr w:type="spellStart"/>
+                        <w:r>
+                          <w:rPr>
+                            <w:rStyle w:val="Hyperlink"/>
+                            <w:rFonts w:ascii="Roboto Slab" w:hAnsi="Roboto Slab"/>
+                            <w:sz w:val="20"/>
+                          </w:rPr>
+                          <w:t>papertown</w:t>
+                        </w:r>
+                        <w:proofErr w:type="spellEnd"/>
+                        <w:r>
+                          <w:rPr>
+                            <w:rStyle w:val="Hyperlink"/>
+                            <w:rFonts w:ascii="Roboto Slab" w:hAnsi="Roboto Slab"/>
+                            <w:sz w:val="20"/>
+                          </w:rPr>
+                          <w:t>/</w:t>
+                        </w:r>
+                      </w:hyperlink>
+                      <w:r>
+                        <w:rPr>
+                          <w:rFonts w:ascii="Roboto Slab" w:hAnsi="Roboto Slab"/>
+                          <w:sz w:val="20"/>
+                        </w:rPr>
+                        <w:t xml:space="preserve"> </w:t>
+                      </w:r>
+                    </w:p>
+                  </w:txbxContent>
+                </v:textbox>
+              </v:rect>
+            </w:pict>
+          </mc:Fallback>
+        </mc:AlternateContent>
+      </w:r>
+      <w:r>
+        <w:rPr>
+          <w:rFonts w:ascii="Roboto Slab" w:hAnsi="Roboto Slab"/>
           <w:noProof/>
           <w:sz w:val="72"/>
         </w:rPr>
@@ -37,7 +234,7 @@
                     </pic:cNvPicPr>
                   </pic:nvPicPr>
                   <pic:blipFill>
-                    <a:blip r:embed="rId6" cstate="print">
+                    <a:blip r:embed="rId9" cstate="print">
                       <a:extLst>
                         <a:ext uri="{28A0092B-C50C-407E-A947-70E740481C1C}">
                           <a14:useLocalDpi xmlns:a14="http://schemas.microsoft.com/office/drawing/2010/main" val="0"/>
@@ -74,30 +271,2786 @@
           </wp:anchor>
         </w:drawing>
       </w:r>
+      <w:proofErr w:type="spellStart"/>
       <w:r>
         <w:rPr>
+          <w:rFonts w:ascii="Roboto Slab" w:hAnsi="Roboto Slab"/>
           <w:sz w:val="72"/>
         </w:rPr>
-        <w:t>PaperTown – Rules</w:t>
+        <w:t>PaperTown</w:t>
       </w:r>
-    </w:p>
-    <w:p>
-      <w:pPr>
-        <w:pStyle w:val="Untertitel"/>
-      </w:pPr>
+      <w:proofErr w:type="spellEnd"/>
       <w:r>
-        <w:t>Version 1</w:t>
-      </w:r>
-    </w:p>
-    <w:p/>
-    <w:p>
-      <w:r>
-        <w:t xml:space="preserve">The goal of the </w:t>
+        <w:rPr>
+          <w:rFonts w:ascii="Roboto Slab" w:hAnsi="Roboto Slab"/>
+          <w:sz w:val="72"/>
+        </w:rPr>
+        <w:t xml:space="preserve"> – Rules</w:t>
       </w:r>
       <w:bookmarkStart w:id="0" w:name="_GoBack"/>
       <w:bookmarkEnd w:id="0"/>
     </w:p>
+    <w:p>
+      <w:pPr>
+        <w:pStyle w:val="Untertitel"/>
+        <w:rPr>
+          <w:rFonts w:ascii="Roboto Slab" w:hAnsi="Roboto Slab"/>
+        </w:rPr>
+      </w:pPr>
+      <w:r>
+        <w:rPr>
+          <w:rFonts w:ascii="Roboto Slab" w:hAnsi="Roboto Slab"/>
+        </w:rPr>
+        <w:t>Version 1</w:t>
+      </w:r>
+    </w:p>
+    <w:p>
+      <w:pPr>
+        <w:rPr>
+          <w:rFonts w:ascii="Roboto Slab" w:hAnsi="Roboto Slab"/>
+        </w:rPr>
+      </w:pPr>
+    </w:p>
+    <w:tbl>
+      <w:tblPr>
+        <w:tblStyle w:val="Tabellenraster"/>
+        <w:tblW w:w="9781" w:type="dxa"/>
+        <w:tblInd w:w="-147" w:type="dxa"/>
+        <w:tblBorders>
+          <w:top w:val="none" w:sz="0" w:space="0" w:color="auto"/>
+          <w:left w:val="none" w:sz="0" w:space="0" w:color="auto"/>
+          <w:bottom w:val="none" w:sz="0" w:space="0" w:color="auto"/>
+          <w:right w:val="none" w:sz="0" w:space="0" w:color="auto"/>
+          <w:insideH w:val="none" w:sz="0" w:space="0" w:color="auto"/>
+          <w:insideV w:val="none" w:sz="0" w:space="0" w:color="auto"/>
+        </w:tblBorders>
+        <w:tblCellMar>
+          <w:right w:w="227" w:type="dxa"/>
+        </w:tblCellMar>
+        <w:tblLook w:val="04A0" w:firstRow="1" w:lastRow="0" w:firstColumn="1" w:lastColumn="0" w:noHBand="0" w:noVBand="1"/>
+      </w:tblPr>
+      <w:tblGrid>
+        <w:gridCol w:w="5392"/>
+        <w:gridCol w:w="4389"/>
+      </w:tblGrid>
+      <w:tr>
+        <w:tc>
+          <w:tcPr>
+            <w:tcW w:w="5392" w:type="dxa"/>
+          </w:tcPr>
+          <w:p>
+            <w:pPr>
+              <w:rPr>
+                <w:rFonts w:ascii="Roboto Slab" w:hAnsi="Roboto Slab"/>
+                <w:sz w:val="28"/>
+              </w:rPr>
+            </w:pPr>
+            <w:r>
+              <w:rPr>
+                <w:rFonts w:ascii="Roboto Slab" w:hAnsi="Roboto Slab"/>
+                <w:sz w:val="28"/>
+              </w:rPr>
+              <w:t>Introduction</w:t>
+            </w:r>
+          </w:p>
+          <w:p>
+            <w:pPr>
+              <w:rPr>
+                <w:rFonts w:ascii="Roboto Slab" w:hAnsi="Roboto Slab"/>
+              </w:rPr>
+            </w:pPr>
+            <w:proofErr w:type="spellStart"/>
+            <w:r>
+              <w:rPr>
+                <w:rFonts w:ascii="Roboto Slab" w:hAnsi="Roboto Slab"/>
+                <w:i/>
+              </w:rPr>
+              <w:t>PaperTown</w:t>
+            </w:r>
+            <w:proofErr w:type="spellEnd"/>
+            <w:r>
+              <w:rPr>
+                <w:rFonts w:ascii="Roboto Slab" w:hAnsi="Roboto Slab"/>
+              </w:rPr>
+              <w:t xml:space="preserve"> </w:t>
+            </w:r>
+            <w:r>
+              <w:rPr>
+                <w:rFonts w:ascii="Roboto Slab" w:hAnsi="Roboto Slab"/>
+              </w:rPr>
+              <w:t xml:space="preserve">is a </w:t>
+            </w:r>
+            <w:r>
+              <w:rPr>
+                <w:rFonts w:ascii="Roboto Slab" w:hAnsi="Roboto Slab"/>
+              </w:rPr>
+              <w:t>roll and write game</w:t>
+            </w:r>
+            <w:r>
+              <w:rPr>
+                <w:rFonts w:ascii="Roboto Slab" w:hAnsi="Roboto Slab"/>
+              </w:rPr>
+              <w:t xml:space="preserve"> for 1-2 players in which you are trying to redevelop parts of a town according to the goals of the town’s mayor.</w:t>
+            </w:r>
+          </w:p>
+          <w:p>
+            <w:pPr>
+              <w:rPr>
+                <w:rFonts w:ascii="Roboto Slab" w:hAnsi="Roboto Slab"/>
+              </w:rPr>
+            </w:pPr>
+            <w:r>
+              <w:rPr>
+                <w:rFonts w:ascii="Roboto Slab" w:hAnsi="Roboto Slab"/>
+              </w:rPr>
+              <w:t xml:space="preserve">As in most </w:t>
+            </w:r>
+            <w:r>
+              <w:rPr>
+                <w:rFonts w:ascii="Roboto Slab" w:hAnsi="Roboto Slab"/>
+              </w:rPr>
+              <w:t>roll and write games</w:t>
+            </w:r>
+            <w:r>
+              <w:rPr>
+                <w:rFonts w:ascii="Roboto Slab" w:hAnsi="Roboto Slab"/>
+              </w:rPr>
+              <w:t xml:space="preserve"> you will achieve this in turns of making the best out of random dice rolls </w:t>
+            </w:r>
+            <w:r>
+              <w:rPr>
+                <w:rFonts w:ascii="Roboto Slab" w:hAnsi="Roboto Slab"/>
+              </w:rPr>
+              <w:t>(</w:t>
+            </w:r>
+            <w:r>
+              <w:rPr>
+                <w:rFonts w:ascii="Roboto Slab" w:hAnsi="Roboto Slab"/>
+              </w:rPr>
+              <w:t>in</w:t>
+            </w:r>
+            <w:r>
+              <w:rPr>
+                <w:rFonts w:ascii="Roboto Slab" w:hAnsi="Roboto Slab"/>
+              </w:rPr>
+              <w:t xml:space="preserve"> </w:t>
+            </w:r>
+            <w:proofErr w:type="spellStart"/>
+            <w:r>
+              <w:rPr>
+                <w:rFonts w:ascii="Roboto Slab" w:hAnsi="Roboto Slab"/>
+                <w:i/>
+              </w:rPr>
+              <w:t>PaperTown</w:t>
+            </w:r>
+            <w:proofErr w:type="spellEnd"/>
+            <w:r>
+              <w:rPr>
+                <w:rFonts w:ascii="Roboto Slab" w:hAnsi="Roboto Slab"/>
+              </w:rPr>
+              <w:t xml:space="preserve"> </w:t>
+            </w:r>
+            <w:r>
+              <w:rPr>
+                <w:rFonts w:ascii="Roboto Slab" w:hAnsi="Roboto Slab"/>
+              </w:rPr>
+              <w:t>you</w:t>
+            </w:r>
+            <w:r>
+              <w:rPr>
+                <w:rFonts w:ascii="Roboto Slab" w:hAnsi="Roboto Slab"/>
+              </w:rPr>
+              <w:t xml:space="preserve"> use your </w:t>
+            </w:r>
+            <w:r>
+              <w:rPr>
+                <w:rFonts w:ascii="Roboto Slab" w:hAnsi="Roboto Slab"/>
+              </w:rPr>
+              <w:t xml:space="preserve">mobile </w:t>
+            </w:r>
+            <w:r>
+              <w:rPr>
+                <w:rFonts w:ascii="Roboto Slab" w:hAnsi="Roboto Slab"/>
+              </w:rPr>
+              <w:t>phone for this). You will have to adjust your long term strategy with tactical turn-to-turn choices.</w:t>
+            </w:r>
+          </w:p>
+          <w:p>
+            <w:pPr>
+              <w:rPr>
+                <w:rFonts w:ascii="Roboto Slab" w:hAnsi="Roboto Slab"/>
+              </w:rPr>
+            </w:pPr>
+          </w:p>
+          <w:p>
+            <w:pPr>
+              <w:rPr>
+                <w:rFonts w:ascii="Roboto Slab" w:hAnsi="Roboto Slab"/>
+                <w:sz w:val="28"/>
+              </w:rPr>
+            </w:pPr>
+            <w:r>
+              <w:rPr>
+                <w:rFonts w:ascii="Roboto Slab" w:hAnsi="Roboto Slab"/>
+                <w:sz w:val="28"/>
+              </w:rPr>
+              <w:t>Object of the game</w:t>
+            </w:r>
+          </w:p>
+          <w:p>
+            <w:pPr>
+              <w:rPr>
+                <w:rFonts w:ascii="Roboto Slab" w:hAnsi="Roboto Slab"/>
+              </w:rPr>
+            </w:pPr>
+            <w:r>
+              <w:rPr>
+                <w:rFonts w:ascii="Roboto Slab" w:hAnsi="Roboto Slab"/>
+              </w:rPr>
+              <w:t xml:space="preserve">By redeveloping </w:t>
+            </w:r>
+            <w:r>
+              <w:rPr>
+                <w:rFonts w:ascii="Roboto Slab" w:hAnsi="Roboto Slab"/>
+              </w:rPr>
+              <w:t>a</w:t>
+            </w:r>
+            <w:r>
+              <w:rPr>
+                <w:rFonts w:ascii="Roboto Slab" w:hAnsi="Roboto Slab"/>
+              </w:rPr>
+              <w:t xml:space="preserve"> </w:t>
+            </w:r>
+            <w:r>
+              <w:rPr>
+                <w:rFonts w:ascii="Roboto Slab" w:hAnsi="Roboto Slab"/>
+              </w:rPr>
+              <w:t>town</w:t>
+            </w:r>
+            <w:r>
+              <w:rPr>
+                <w:rFonts w:ascii="Roboto Slab" w:hAnsi="Roboto Slab"/>
+              </w:rPr>
+              <w:t xml:space="preserve"> according to the goals of </w:t>
+            </w:r>
+            <w:r>
+              <w:rPr>
+                <w:rFonts w:ascii="Roboto Slab" w:hAnsi="Roboto Slab"/>
+              </w:rPr>
+              <w:t>its</w:t>
+            </w:r>
+            <w:r>
+              <w:rPr>
+                <w:rFonts w:ascii="Roboto Slab" w:hAnsi="Roboto Slab"/>
+              </w:rPr>
+              <w:t xml:space="preserve"> mayor you will earn money</w:t>
+            </w:r>
+            <w:r>
+              <w:rPr>
+                <w:rFonts w:ascii="Roboto Slab" w:hAnsi="Roboto Slab"/>
+              </w:rPr>
+              <w:t xml:space="preserve"> at the end of the game. The player who earns</w:t>
+            </w:r>
+            <w:r>
+              <w:rPr>
+                <w:rFonts w:ascii="Roboto Slab" w:hAnsi="Roboto Slab"/>
+              </w:rPr>
+              <w:t xml:space="preserve"> the most is the winner of </w:t>
+            </w:r>
+            <w:proofErr w:type="spellStart"/>
+            <w:r>
+              <w:rPr>
+                <w:rFonts w:ascii="Roboto Slab" w:hAnsi="Roboto Slab"/>
+              </w:rPr>
+              <w:t>PaperTown</w:t>
+            </w:r>
+            <w:proofErr w:type="spellEnd"/>
+            <w:r>
+              <w:rPr>
+                <w:rFonts w:ascii="Roboto Slab" w:hAnsi="Roboto Slab"/>
+              </w:rPr>
+              <w:t>.</w:t>
+            </w:r>
+          </w:p>
+          <w:p>
+            <w:pPr>
+              <w:rPr>
+                <w:rFonts w:ascii="Roboto Slab" w:hAnsi="Roboto Slab"/>
+              </w:rPr>
+            </w:pPr>
+          </w:p>
+          <w:p>
+            <w:pPr>
+              <w:rPr>
+                <w:rFonts w:ascii="Roboto Slab" w:hAnsi="Roboto Slab"/>
+              </w:rPr>
+            </w:pPr>
+            <w:r>
+              <w:rPr>
+                <w:rFonts w:ascii="Roboto Slab" w:hAnsi="Roboto Slab"/>
+              </w:rPr>
+              <w:t xml:space="preserve">The mayor rewards money for different redevelopment projects within the </w:t>
+            </w:r>
+            <w:r>
+              <w:rPr>
+                <w:rFonts w:ascii="Roboto Slab" w:hAnsi="Roboto Slab"/>
+              </w:rPr>
+              <w:t>town</w:t>
+            </w:r>
+            <w:r>
+              <w:rPr>
+                <w:rFonts w:ascii="Roboto Slab" w:hAnsi="Roboto Slab"/>
+              </w:rPr>
+              <w:t>. These projects</w:t>
+            </w:r>
+            <w:r>
+              <w:rPr>
+                <w:rFonts w:ascii="Roboto Slab" w:hAnsi="Roboto Slab"/>
+              </w:rPr>
+              <w:t xml:space="preserve"> are printed on top of the page and might be different from game to game.</w:t>
+            </w:r>
+          </w:p>
+          <w:p>
+            <w:pPr>
+              <w:rPr>
+                <w:rFonts w:ascii="Roboto Slab" w:hAnsi="Roboto Slab"/>
+              </w:rPr>
+            </w:pPr>
+          </w:p>
+          <w:p>
+            <w:pPr>
+              <w:rPr>
+                <w:rFonts w:ascii="Roboto Slab" w:hAnsi="Roboto Slab"/>
+                <w:sz w:val="28"/>
+              </w:rPr>
+            </w:pPr>
+            <w:r>
+              <w:rPr>
+                <w:rFonts w:ascii="Roboto Slab" w:hAnsi="Roboto Slab"/>
+                <w:sz w:val="28"/>
+              </w:rPr>
+              <w:t>Setup</w:t>
+            </w:r>
+          </w:p>
+          <w:p>
+            <w:pPr>
+              <w:rPr>
+                <w:rFonts w:ascii="Roboto Slab" w:hAnsi="Roboto Slab"/>
+              </w:rPr>
+            </w:pPr>
+            <w:r>
+              <w:rPr>
+                <w:rFonts w:ascii="Roboto Slab" w:hAnsi="Roboto Slab"/>
+              </w:rPr>
+              <w:t xml:space="preserve">To setup a game of </w:t>
+            </w:r>
+            <w:proofErr w:type="spellStart"/>
+            <w:r>
+              <w:rPr>
+                <w:rFonts w:ascii="Roboto Slab" w:hAnsi="Roboto Slab"/>
+                <w:i/>
+              </w:rPr>
+              <w:t>PaperTown</w:t>
+            </w:r>
+            <w:proofErr w:type="spellEnd"/>
+            <w:r>
+              <w:rPr>
+                <w:rFonts w:ascii="Roboto Slab" w:hAnsi="Roboto Slab"/>
+              </w:rPr>
+              <w:t xml:space="preserve"> you need </w:t>
+            </w:r>
+          </w:p>
+          <w:p>
+            <w:pPr>
+              <w:pStyle w:val="Listenabsatz"/>
+              <w:numPr>
+                <w:ilvl w:val="0"/>
+                <w:numId w:val="1"/>
+              </w:numPr>
+              <w:rPr>
+                <w:rFonts w:ascii="Roboto Slab" w:hAnsi="Roboto Slab"/>
+              </w:rPr>
+            </w:pPr>
+            <w:r>
+              <w:rPr>
+                <w:rFonts w:ascii="Roboto Slab" w:hAnsi="Roboto Slab"/>
+                <w:b/>
+              </w:rPr>
+              <w:t>Printed game sheet</w:t>
+            </w:r>
+            <w:r>
+              <w:rPr>
+                <w:rFonts w:ascii="Roboto Slab" w:hAnsi="Roboto Slab"/>
+              </w:rPr>
+              <w:br/>
+              <w:t>Download a game sheet from</w:t>
+            </w:r>
+            <w:r>
+              <w:rPr>
+                <w:rFonts w:ascii="Roboto Slab" w:hAnsi="Roboto Slab"/>
+              </w:rPr>
+              <w:br/>
+            </w:r>
+            <w:hyperlink r:id="rId10" w:history="1">
+              <w:r>
+                <w:rPr>
+                  <w:rStyle w:val="Hyperlink"/>
+                  <w:rFonts w:ascii="Roboto Slab" w:hAnsi="Roboto Slab"/>
+                </w:rPr>
+                <w:t>severinaklingler.github.io/</w:t>
+              </w:r>
+              <w:proofErr w:type="spellStart"/>
+              <w:r>
+                <w:rPr>
+                  <w:rStyle w:val="Hyperlink"/>
+                  <w:rFonts w:ascii="Roboto Slab" w:hAnsi="Roboto Slab"/>
+                </w:rPr>
+                <w:t>papertown</w:t>
+              </w:r>
+              <w:proofErr w:type="spellEnd"/>
+              <w:r>
+                <w:rPr>
+                  <w:rStyle w:val="Hyperlink"/>
+                  <w:rFonts w:ascii="Roboto Slab" w:hAnsi="Roboto Slab"/>
+                </w:rPr>
+                <w:t>/</w:t>
+              </w:r>
+            </w:hyperlink>
+          </w:p>
+          <w:p>
+            <w:pPr>
+              <w:pStyle w:val="Listenabsatz"/>
+              <w:numPr>
+                <w:ilvl w:val="0"/>
+                <w:numId w:val="1"/>
+              </w:numPr>
+              <w:rPr>
+                <w:rFonts w:ascii="Roboto Slab" w:hAnsi="Roboto Slab"/>
+              </w:rPr>
+            </w:pPr>
+            <w:r>
+              <w:rPr>
+                <w:rFonts w:ascii="Roboto Slab" w:hAnsi="Roboto Slab"/>
+                <w:b/>
+              </w:rPr>
+              <w:t>Smartphone</w:t>
+            </w:r>
+            <w:r>
+              <w:rPr>
+                <w:rFonts w:ascii="Roboto Slab" w:hAnsi="Roboto Slab"/>
+              </w:rPr>
+              <w:br/>
+              <w:t>with Internet access</w:t>
+            </w:r>
+          </w:p>
+          <w:p>
+            <w:pPr>
+              <w:pStyle w:val="Listenabsatz"/>
+              <w:numPr>
+                <w:ilvl w:val="0"/>
+                <w:numId w:val="1"/>
+              </w:numPr>
+              <w:rPr>
+                <w:rFonts w:ascii="Roboto Slab" w:hAnsi="Roboto Slab"/>
+              </w:rPr>
+            </w:pPr>
+            <w:r>
+              <w:rPr>
+                <w:rFonts w:ascii="Roboto Slab" w:hAnsi="Roboto Slab"/>
+                <w:b/>
+              </w:rPr>
+              <w:t>Pens or pencils</w:t>
+            </w:r>
+            <w:r>
+              <w:rPr>
+                <w:rFonts w:ascii="Roboto Slab" w:hAnsi="Roboto Slab"/>
+              </w:rPr>
+              <w:br/>
+            </w:r>
+          </w:p>
+          <w:p>
+            <w:pPr>
+              <w:rPr>
+                <w:rFonts w:ascii="Roboto Slab" w:hAnsi="Roboto Slab"/>
+              </w:rPr>
+            </w:pPr>
+            <w:r>
+              <w:rPr>
+                <w:rFonts w:ascii="Roboto Slab" w:hAnsi="Roboto Slab"/>
+              </w:rPr>
+              <w:t>Before you start playing enter the URL (or use the QR-Code) printed on the game sheet on your smartphone. You will use the website instead of dice.</w:t>
+            </w:r>
+          </w:p>
+          <w:p>
+            <w:pPr>
+              <w:jc w:val="right"/>
+              <w:rPr>
+                <w:rFonts w:ascii="Roboto Slab" w:hAnsi="Roboto Slab"/>
+              </w:rPr>
+            </w:pPr>
+          </w:p>
+          <w:p>
+            <w:pPr>
+              <w:rPr>
+                <w:rFonts w:ascii="Roboto Slab" w:hAnsi="Roboto Slab"/>
+                <w:sz w:val="28"/>
+              </w:rPr>
+            </w:pPr>
+            <w:r>
+              <w:rPr>
+                <w:rFonts w:ascii="Roboto Slab" w:hAnsi="Roboto Slab"/>
+                <w:sz w:val="28"/>
+              </w:rPr>
+              <w:lastRenderedPageBreak/>
+              <w:t>Game</w:t>
+            </w:r>
+            <w:r>
+              <w:rPr>
+                <w:rFonts w:ascii="Roboto Slab" w:hAnsi="Roboto Slab"/>
+                <w:sz w:val="28"/>
+              </w:rPr>
+              <w:t xml:space="preserve"> (2 players)</w:t>
+            </w:r>
+          </w:p>
+          <w:p>
+            <w:pPr>
+              <w:rPr>
+                <w:rFonts w:ascii="Roboto Slab" w:hAnsi="Roboto Slab"/>
+              </w:rPr>
+            </w:pPr>
+            <w:r>
+              <w:rPr>
+                <w:rFonts w:ascii="Roboto Slab" w:hAnsi="Roboto Slab"/>
+              </w:rPr>
+              <w:t xml:space="preserve">Players take turns </w:t>
+            </w:r>
+            <w:r>
+              <w:rPr>
+                <w:rFonts w:ascii="Roboto Slab" w:hAnsi="Roboto Slab"/>
+              </w:rPr>
+              <w:t>marking blocks in the city</w:t>
+            </w:r>
+            <w:r>
+              <w:rPr>
+                <w:rFonts w:ascii="Roboto Slab" w:hAnsi="Roboto Slab"/>
+              </w:rPr>
+              <w:t xml:space="preserve"> </w:t>
+            </w:r>
+            <w:r>
+              <w:rPr>
+                <w:rFonts w:ascii="Roboto Slab" w:hAnsi="Roboto Slab"/>
+              </w:rPr>
+              <w:t>(representing redevelopment work</w:t>
+            </w:r>
+            <w:r>
+              <w:rPr>
+                <w:rFonts w:ascii="Roboto Slab" w:hAnsi="Roboto Slab"/>
+              </w:rPr>
+              <w:t xml:space="preserve"> they perform</w:t>
+            </w:r>
+            <w:r>
+              <w:rPr>
+                <w:rFonts w:ascii="Roboto Slab" w:hAnsi="Roboto Slab"/>
+              </w:rPr>
+              <w:t>)</w:t>
+            </w:r>
+            <w:r>
+              <w:rPr>
+                <w:rFonts w:ascii="Roboto Slab" w:hAnsi="Roboto Slab"/>
+              </w:rPr>
+              <w:t xml:space="preserve">. </w:t>
+            </w:r>
+          </w:p>
+          <w:p>
+            <w:pPr>
+              <w:rPr>
+                <w:rFonts w:ascii="Roboto Slab" w:hAnsi="Roboto Slab"/>
+              </w:rPr>
+            </w:pPr>
+          </w:p>
+          <w:p>
+            <w:pPr>
+              <w:rPr>
+                <w:rFonts w:ascii="Roboto Slab" w:hAnsi="Roboto Slab"/>
+              </w:rPr>
+            </w:pPr>
+            <w:r>
+              <w:rPr>
+                <w:rFonts w:ascii="Roboto Slab" w:hAnsi="Roboto Slab"/>
+              </w:rPr>
+              <w:t>The game lasts over several rounds until the time track is filled</w:t>
+            </w:r>
+            <w:r>
+              <w:rPr>
+                <w:rFonts w:ascii="Roboto Slab" w:hAnsi="Roboto Slab"/>
+              </w:rPr>
+              <w:t xml:space="preserve"> up. Players mark a box </w:t>
+            </w:r>
+            <w:r>
+              <w:rPr>
+                <w:rFonts w:ascii="Roboto Slab" w:hAnsi="Roboto Slab"/>
+              </w:rPr>
+              <w:t xml:space="preserve">on the time track </w:t>
+            </w:r>
+            <w:r>
+              <w:rPr>
+                <w:rFonts w:ascii="Roboto Slab" w:hAnsi="Roboto Slab"/>
+              </w:rPr>
+              <w:t>after each turn.</w:t>
+            </w:r>
+            <w:r>
+              <w:rPr>
+                <w:rFonts w:ascii="Roboto Slab" w:hAnsi="Roboto Slab"/>
+              </w:rPr>
+              <w:t xml:space="preserve"> </w:t>
+            </w:r>
+            <w:r>
+              <w:rPr>
+                <w:rFonts w:ascii="Roboto Slab" w:hAnsi="Roboto Slab"/>
+              </w:rPr>
+              <w:t xml:space="preserve">The game </w:t>
+            </w:r>
+            <w:r>
+              <w:rPr>
+                <w:rFonts w:ascii="Roboto Slab" w:hAnsi="Roboto Slab"/>
+              </w:rPr>
+              <w:t>ends when the final box is checked off.</w:t>
+            </w:r>
+          </w:p>
+          <w:p>
+            <w:pPr>
+              <w:rPr>
+                <w:rFonts w:ascii="Roboto Slab" w:hAnsi="Roboto Slab"/>
+              </w:rPr>
+            </w:pPr>
+          </w:p>
+          <w:p>
+            <w:pPr>
+              <w:rPr>
+                <w:rFonts w:ascii="Roboto Slab" w:hAnsi="Roboto Slab"/>
+              </w:rPr>
+            </w:pPr>
+          </w:p>
+          <w:p>
+            <w:pPr>
+              <w:rPr>
+                <w:rFonts w:ascii="Roboto Slab" w:hAnsi="Roboto Slab"/>
+                <w:b/>
+              </w:rPr>
+            </w:pPr>
+            <w:r>
+              <w:rPr>
+                <w:rFonts w:ascii="Roboto Slab" w:hAnsi="Roboto Slab"/>
+                <w:b/>
+              </w:rPr>
+              <w:t>Turn</w:t>
+            </w:r>
+          </w:p>
+          <w:p>
+            <w:pPr>
+              <w:rPr>
+                <w:rFonts w:ascii="Roboto Slab" w:hAnsi="Roboto Slab"/>
+              </w:rPr>
+            </w:pPr>
+            <w:r>
+              <w:rPr>
+                <w:rFonts w:ascii="Roboto Slab" w:hAnsi="Roboto Slab"/>
+              </w:rPr>
+              <w:t>At the beginning of the turn the active player, presses the ‘Roll’ button on the smartphone to get the block color that they are allowed to build this turn.</w:t>
+            </w:r>
+          </w:p>
+          <w:p>
+            <w:pPr>
+              <w:rPr>
+                <w:rFonts w:ascii="Roboto Slab" w:hAnsi="Roboto Slab"/>
+              </w:rPr>
+            </w:pPr>
+          </w:p>
+          <w:p>
+            <w:pPr>
+              <w:pStyle w:val="Listenabsatz"/>
+              <w:numPr>
+                <w:ilvl w:val="0"/>
+                <w:numId w:val="4"/>
+              </w:numPr>
+              <w:ind w:left="360"/>
+              <w:rPr>
+                <w:rFonts w:ascii="Roboto Slab" w:hAnsi="Roboto Slab"/>
+              </w:rPr>
+            </w:pPr>
+            <w:r>
+              <w:rPr>
+                <w:rFonts w:ascii="Roboto Slab" w:hAnsi="Roboto Slab"/>
+              </w:rPr>
+              <w:t>During their turn, the player</w:t>
+            </w:r>
+            <w:r>
+              <w:rPr>
+                <w:rFonts w:ascii="Roboto Slab" w:hAnsi="Roboto Slab"/>
+                <w:b/>
+              </w:rPr>
+              <w:t xml:space="preserve"> must mark exactly 3 blocks</w:t>
+            </w:r>
+            <w:r>
+              <w:rPr>
+                <w:rFonts w:ascii="Roboto Slab" w:hAnsi="Roboto Slab"/>
+              </w:rPr>
+              <w:t xml:space="preserve"> </w:t>
+            </w:r>
+            <w:r>
+              <w:rPr>
+                <w:rFonts w:ascii="Roboto Slab" w:hAnsi="Roboto Slab"/>
+              </w:rPr>
+              <w:t xml:space="preserve">in this color </w:t>
+            </w:r>
+            <w:r>
+              <w:rPr>
+                <w:rFonts w:ascii="Roboto Slab" w:hAnsi="Roboto Slab"/>
+              </w:rPr>
+              <w:t>on the map</w:t>
+            </w:r>
+            <w:r>
+              <w:rPr>
+                <w:rFonts w:ascii="Roboto Slab" w:hAnsi="Roboto Slab"/>
+              </w:rPr>
+              <w:t xml:space="preserve"> </w:t>
+            </w:r>
+            <w:r>
+              <w:rPr>
+                <w:rFonts w:ascii="Roboto Slab" w:hAnsi="Roboto Slab"/>
+              </w:rPr>
+              <w:t xml:space="preserve">(e.g. </w:t>
+            </w:r>
+            <w:r>
+              <w:rPr>
+                <w:rFonts w:ascii="Roboto Slab" w:hAnsi="Roboto Slab"/>
+              </w:rPr>
+              <w:t>using either a cross ‘X’ or a circle ‘O’</w:t>
+            </w:r>
+            <w:r>
+              <w:rPr>
+                <w:rFonts w:ascii="Roboto Slab" w:hAnsi="Roboto Slab"/>
+              </w:rPr>
+              <w:t xml:space="preserve"> mark)</w:t>
+            </w:r>
+            <w:r>
+              <w:rPr>
+                <w:rFonts w:ascii="Roboto Slab" w:hAnsi="Roboto Slab"/>
+              </w:rPr>
+              <w:t>.</w:t>
+            </w:r>
+            <w:r>
+              <w:rPr>
+                <w:rFonts w:ascii="Roboto Slab" w:hAnsi="Roboto Slab"/>
+              </w:rPr>
+              <w:t xml:space="preserve"> The</w:t>
+            </w:r>
+            <w:r>
+              <w:rPr>
+                <w:rFonts w:ascii="Roboto Slab" w:hAnsi="Roboto Slab"/>
+              </w:rPr>
+              <w:t>y</w:t>
+            </w:r>
+            <w:r>
+              <w:rPr>
+                <w:rFonts w:ascii="Roboto Slab" w:hAnsi="Roboto Slab"/>
+              </w:rPr>
+              <w:t xml:space="preserve"> have to follow the placement rules below.</w:t>
+            </w:r>
+          </w:p>
+          <w:p>
+            <w:pPr>
+              <w:rPr>
+                <w:rFonts w:ascii="Roboto Slab" w:hAnsi="Roboto Slab"/>
+              </w:rPr>
+            </w:pPr>
+          </w:p>
+          <w:p>
+            <w:pPr>
+              <w:pStyle w:val="Listenabsatz"/>
+              <w:numPr>
+                <w:ilvl w:val="0"/>
+                <w:numId w:val="4"/>
+              </w:numPr>
+              <w:ind w:left="360"/>
+              <w:rPr>
+                <w:rFonts w:ascii="Roboto Slab" w:hAnsi="Roboto Slab"/>
+              </w:rPr>
+            </w:pPr>
+            <w:r>
+              <w:rPr>
+                <w:rFonts w:ascii="Roboto Slab" w:hAnsi="Roboto Slab"/>
+                <w:b/>
+              </w:rPr>
+              <w:t>In addition</w:t>
+            </w:r>
+            <w:r>
+              <w:rPr>
+                <w:rFonts w:ascii="Roboto Slab" w:hAnsi="Roboto Slab"/>
+              </w:rPr>
+              <w:t xml:space="preserve"> to the 3 blocks, players can mark additional blocks if they have acquired </w:t>
+            </w:r>
+            <w:r>
+              <w:rPr>
+                <w:rFonts w:ascii="Roboto Slab" w:hAnsi="Roboto Slab"/>
+                <w:b/>
+              </w:rPr>
+              <w:t>special powers</w:t>
+            </w:r>
+            <w:r>
+              <w:rPr>
+                <w:rFonts w:ascii="Roboto Slab" w:hAnsi="Roboto Slab"/>
+              </w:rPr>
+              <w:t>.</w:t>
+            </w:r>
+          </w:p>
+          <w:p>
+            <w:pPr>
+              <w:rPr>
+                <w:rFonts w:ascii="Roboto Slab" w:hAnsi="Roboto Slab"/>
+              </w:rPr>
+            </w:pPr>
+          </w:p>
+          <w:p>
+            <w:pPr>
+              <w:rPr>
+                <w:rFonts w:ascii="Roboto Slab" w:hAnsi="Roboto Slab"/>
+              </w:rPr>
+            </w:pPr>
+          </w:p>
+          <w:p>
+            <w:pPr>
+              <w:jc w:val="both"/>
+              <w:rPr>
+                <w:rFonts w:ascii="Roboto Slab" w:hAnsi="Roboto Slab"/>
+                <w:sz w:val="28"/>
+              </w:rPr>
+            </w:pPr>
+            <w:r>
+              <w:rPr>
+                <w:rFonts w:ascii="Roboto Slab" w:hAnsi="Roboto Slab"/>
+                <w:sz w:val="28"/>
+              </w:rPr>
+              <w:t>Placement rules</w:t>
+            </w:r>
+          </w:p>
+          <w:p>
+            <w:pPr>
+              <w:rPr>
+                <w:rFonts w:ascii="Roboto Slab" w:hAnsi="Roboto Slab"/>
+              </w:rPr>
+            </w:pPr>
+            <w:r>
+              <w:rPr>
+                <w:rFonts w:ascii="Roboto Slab" w:hAnsi="Roboto Slab"/>
+              </w:rPr>
+              <w:t>The player</w:t>
+            </w:r>
+            <w:r>
+              <w:rPr>
+                <w:rFonts w:ascii="Roboto Slab" w:hAnsi="Roboto Slab"/>
+              </w:rPr>
+              <w:t xml:space="preserve"> must mark blocks on the map that are adjacent to previously marked own blocks, </w:t>
+            </w:r>
+            <w:r>
+              <w:rPr>
+                <w:rFonts w:ascii="Roboto Slab" w:hAnsi="Roboto Slab"/>
+              </w:rPr>
+              <w:t>whenever</w:t>
+            </w:r>
+            <w:r>
+              <w:rPr>
+                <w:rFonts w:ascii="Roboto Slab" w:hAnsi="Roboto Slab"/>
+              </w:rPr>
+              <w:t xml:space="preserve"> possible.</w:t>
+            </w:r>
+          </w:p>
+          <w:p>
+            <w:pPr>
+              <w:rPr>
+                <w:rFonts w:ascii="Roboto Slab" w:hAnsi="Roboto Slab"/>
+              </w:rPr>
+            </w:pPr>
+          </w:p>
+          <w:p>
+            <w:pPr>
+              <w:rPr>
+                <w:rFonts w:ascii="Roboto Slab" w:hAnsi="Roboto Slab"/>
+              </w:rPr>
+            </w:pPr>
+            <w:r>
+              <w:rPr>
+                <w:rFonts w:ascii="Roboto Slab" w:hAnsi="Roboto Slab"/>
+              </w:rPr>
+              <w:t>If the player</w:t>
+            </w:r>
+            <w:r>
+              <w:rPr>
+                <w:rFonts w:ascii="Roboto Slab" w:hAnsi="Roboto Slab"/>
+              </w:rPr>
+              <w:t xml:space="preserve"> cannot mark an adjacent block (e.g. in the beginning of the game), you may choose any block in the color shown on </w:t>
+            </w:r>
+            <w:r>
+              <w:rPr>
+                <w:rFonts w:ascii="Roboto Slab" w:hAnsi="Roboto Slab"/>
+              </w:rPr>
+              <w:t>your</w:t>
+            </w:r>
+            <w:r>
+              <w:rPr>
+                <w:rFonts w:ascii="Roboto Slab" w:hAnsi="Roboto Slab"/>
+              </w:rPr>
+              <w:t xml:space="preserve"> smartphone.</w:t>
+            </w:r>
+          </w:p>
+          <w:p>
+            <w:pPr>
+              <w:rPr>
+                <w:rFonts w:ascii="Roboto Slab" w:hAnsi="Roboto Slab"/>
+              </w:rPr>
+            </w:pPr>
+          </w:p>
+          <w:p>
+            <w:pPr>
+              <w:rPr>
+                <w:rFonts w:ascii="Roboto Slab" w:hAnsi="Roboto Slab"/>
+              </w:rPr>
+            </w:pPr>
+            <w:r>
+              <w:rPr>
+                <w:rFonts w:ascii="Roboto Slab" w:hAnsi="Roboto Slab"/>
+              </w:rPr>
+              <w:t>In case there is no free block of that color, the player may mark a block of a different color (following the adjacency rule).</w:t>
+            </w:r>
+          </w:p>
+          <w:p>
+            <w:pPr>
+              <w:rPr>
+                <w:rFonts w:ascii="Roboto Slab" w:hAnsi="Roboto Slab"/>
+              </w:rPr>
+            </w:pPr>
+          </w:p>
+          <w:p>
+            <w:pPr>
+              <w:rPr>
+                <w:rFonts w:ascii="Roboto Slab" w:hAnsi="Roboto Slab"/>
+              </w:rPr>
+            </w:pPr>
+          </w:p>
+          <w:p>
+            <w:pPr>
+              <w:rPr>
+                <w:rFonts w:ascii="Roboto Slab" w:hAnsi="Roboto Slab"/>
+              </w:rPr>
+            </w:pPr>
+          </w:p>
+          <w:p>
+            <w:pPr>
+              <w:rPr>
+                <w:rFonts w:ascii="Roboto Slab" w:hAnsi="Roboto Slab"/>
+                <w:sz w:val="28"/>
+              </w:rPr>
+            </w:pPr>
+            <w:r>
+              <w:rPr>
+                <w:rFonts w:ascii="Roboto Slab" w:hAnsi="Roboto Slab"/>
+                <w:sz w:val="28"/>
+              </w:rPr>
+              <w:lastRenderedPageBreak/>
+              <w:t>Special powers</w:t>
+            </w:r>
+          </w:p>
+          <w:p>
+            <w:pPr>
+              <w:rPr>
+                <w:rFonts w:ascii="Roboto Slab" w:hAnsi="Roboto Slab"/>
+              </w:rPr>
+            </w:pPr>
+            <w:r>
+              <w:rPr>
+                <w:rFonts w:ascii="Roboto Slab" w:hAnsi="Roboto Slab"/>
+              </w:rPr>
+              <w:t>During the game players can acquire special powers that are shown below the map</w:t>
+            </w:r>
+            <w:r>
+              <w:rPr>
+                <w:rFonts w:ascii="Roboto Slab" w:hAnsi="Roboto Slab"/>
+              </w:rPr>
+              <w:t xml:space="preserve"> on the game sheet</w:t>
+            </w:r>
+            <w:r>
+              <w:rPr>
+                <w:rFonts w:ascii="Roboto Slab" w:hAnsi="Roboto Slab"/>
+              </w:rPr>
+              <w:t>. These special powers typically allow the player to mark additional blocks on the map</w:t>
+            </w:r>
+            <w:r>
+              <w:rPr>
+                <w:rFonts w:ascii="Roboto Slab" w:hAnsi="Roboto Slab"/>
+              </w:rPr>
+              <w:t xml:space="preserve"> (performing additional redevelopments)</w:t>
+            </w:r>
+            <w:r>
+              <w:rPr>
+                <w:rFonts w:ascii="Roboto Slab" w:hAnsi="Roboto Slab"/>
+              </w:rPr>
+              <w:t>.</w:t>
+            </w:r>
+          </w:p>
+          <w:p>
+            <w:pPr>
+              <w:rPr>
+                <w:rFonts w:ascii="Roboto Slab" w:hAnsi="Roboto Slab"/>
+              </w:rPr>
+            </w:pPr>
+          </w:p>
+          <w:p>
+            <w:pPr>
+              <w:rPr>
+                <w:rFonts w:ascii="Roboto Slab" w:hAnsi="Roboto Slab"/>
+              </w:rPr>
+            </w:pPr>
+            <w:r>
+              <w:rPr>
+                <w:rFonts w:ascii="Roboto Slab" w:hAnsi="Roboto Slab"/>
+              </w:rPr>
+              <w:t xml:space="preserve">Every acquired special power may </w:t>
+            </w:r>
+            <w:r>
+              <w:rPr>
+                <w:rFonts w:ascii="Roboto Slab" w:hAnsi="Roboto Slab"/>
+                <w:b/>
+              </w:rPr>
+              <w:t>be used only once per turn</w:t>
+            </w:r>
+            <w:r>
+              <w:rPr>
+                <w:rFonts w:ascii="Roboto Slab" w:hAnsi="Roboto Slab"/>
+              </w:rPr>
+              <w:t>.</w:t>
+            </w:r>
+          </w:p>
+          <w:p>
+            <w:pPr>
+              <w:rPr>
+                <w:rFonts w:ascii="Roboto Slab" w:hAnsi="Roboto Slab"/>
+              </w:rPr>
+            </w:pPr>
+          </w:p>
+          <w:p>
+            <w:pPr>
+              <w:jc w:val="both"/>
+              <w:rPr>
+                <w:rFonts w:ascii="Roboto Slab" w:hAnsi="Roboto Slab"/>
+                <w:b/>
+              </w:rPr>
+            </w:pPr>
+          </w:p>
+          <w:p>
+            <w:pPr>
+              <w:jc w:val="both"/>
+              <w:rPr>
+                <w:rFonts w:ascii="Roboto Slab" w:hAnsi="Roboto Slab"/>
+                <w:b/>
+              </w:rPr>
+            </w:pPr>
+            <w:r>
+              <w:rPr>
+                <w:rFonts w:ascii="Roboto Slab" w:hAnsi="Roboto Slab"/>
+                <w:b/>
+              </w:rPr>
+              <w:t>Acquiring</w:t>
+            </w:r>
+            <w:r>
+              <w:rPr>
+                <w:rFonts w:ascii="Roboto Slab" w:hAnsi="Roboto Slab"/>
+                <w:b/>
+              </w:rPr>
+              <w:t xml:space="preserve"> a special power</w:t>
+            </w:r>
+          </w:p>
+          <w:p>
+            <w:pPr>
+              <w:rPr>
+                <w:rFonts w:ascii="Roboto Slab" w:hAnsi="Roboto Slab"/>
+              </w:rPr>
+            </w:pPr>
+            <w:r>
+              <w:rPr>
+                <w:rFonts w:ascii="Roboto Slab" w:hAnsi="Roboto Slab"/>
+              </w:rPr>
+              <w:t>A player gets a special power when he/she is building adjacent to a special power block.</w:t>
+            </w:r>
+          </w:p>
+          <w:p>
+            <w:pPr>
+              <w:rPr>
+                <w:rFonts w:ascii="Roboto Slab" w:hAnsi="Roboto Slab"/>
+              </w:rPr>
+            </w:pPr>
+            <w:r>
+              <w:rPr>
+                <w:rFonts w:ascii="Roboto Slab" w:hAnsi="Roboto Slab"/>
+              </w:rPr>
+              <w:t>The player marks her new special power on the sheet and crosses</w:t>
+            </w:r>
+            <w:r>
+              <w:rPr>
+                <w:rFonts w:ascii="Roboto Slab" w:hAnsi="Roboto Slab"/>
+              </w:rPr>
+              <w:t xml:space="preserve"> of</w:t>
+            </w:r>
+            <w:r>
+              <w:rPr>
+                <w:rFonts w:ascii="Roboto Slab" w:hAnsi="Roboto Slab"/>
+              </w:rPr>
+              <w:t xml:space="preserve"> the special power block</w:t>
+            </w:r>
+            <w:r>
+              <w:rPr>
+                <w:rFonts w:ascii="Roboto Slab" w:hAnsi="Roboto Slab"/>
+              </w:rPr>
+              <w:t xml:space="preserve"> on the map</w:t>
+            </w:r>
+            <w:r>
+              <w:rPr>
+                <w:rFonts w:ascii="Roboto Slab" w:hAnsi="Roboto Slab"/>
+              </w:rPr>
+              <w:t>. Every special power block can be taken by one player only (but there are two special power blocks per power type).</w:t>
+            </w:r>
+          </w:p>
+          <w:p>
+            <w:pPr>
+              <w:rPr>
+                <w:rFonts w:ascii="Roboto Slab" w:hAnsi="Roboto Slab"/>
+              </w:rPr>
+            </w:pPr>
+          </w:p>
+          <w:p>
+            <w:pPr>
+              <w:rPr>
+                <w:rFonts w:ascii="Roboto Slab" w:hAnsi="Roboto Slab"/>
+              </w:rPr>
+            </w:pPr>
+          </w:p>
+          <w:p>
+            <w:pPr>
+              <w:rPr>
+                <w:rFonts w:ascii="Roboto Slab" w:hAnsi="Roboto Slab"/>
+                <w:sz w:val="28"/>
+              </w:rPr>
+            </w:pPr>
+          </w:p>
+          <w:p>
+            <w:pPr>
+              <w:rPr>
+                <w:rFonts w:ascii="Roboto Slab" w:hAnsi="Roboto Slab"/>
+                <w:sz w:val="28"/>
+              </w:rPr>
+            </w:pPr>
+          </w:p>
+          <w:p>
+            <w:pPr>
+              <w:rPr>
+                <w:rFonts w:ascii="Roboto Slab" w:hAnsi="Roboto Slab"/>
+                <w:sz w:val="28"/>
+              </w:rPr>
+            </w:pPr>
+          </w:p>
+          <w:p>
+            <w:pPr>
+              <w:rPr>
+                <w:rFonts w:ascii="Roboto Slab" w:hAnsi="Roboto Slab"/>
+                <w:sz w:val="28"/>
+              </w:rPr>
+            </w:pPr>
+          </w:p>
+          <w:p>
+            <w:pPr>
+              <w:rPr>
+                <w:rFonts w:ascii="Roboto Slab" w:hAnsi="Roboto Slab"/>
+                <w:sz w:val="28"/>
+              </w:rPr>
+            </w:pPr>
+          </w:p>
+          <w:p>
+            <w:pPr>
+              <w:rPr>
+                <w:rFonts w:ascii="Roboto Slab" w:hAnsi="Roboto Slab"/>
+                <w:sz w:val="28"/>
+              </w:rPr>
+            </w:pPr>
+            <w:r>
+              <w:rPr>
+                <w:rFonts w:ascii="Roboto Slab" w:hAnsi="Roboto Slab"/>
+                <w:sz w:val="28"/>
+              </w:rPr>
+              <w:t>End of game and scoring</w:t>
+            </w:r>
+          </w:p>
+          <w:p>
+            <w:pPr>
+              <w:rPr>
+                <w:rFonts w:ascii="Roboto Slab" w:hAnsi="Roboto Slab"/>
+              </w:rPr>
+            </w:pPr>
+            <w:r>
+              <w:rPr>
+                <w:rFonts w:ascii="Roboto Slab" w:hAnsi="Roboto Slab"/>
+              </w:rPr>
+              <w:t>As soon as the last box of the time tracker is checked the game ends (after 8 turns per player). Players are counting the money the</w:t>
+            </w:r>
+            <w:r>
+              <w:rPr>
+                <w:rFonts w:ascii="Roboto Slab" w:hAnsi="Roboto Slab"/>
+              </w:rPr>
+              <w:t>y</w:t>
+            </w:r>
+            <w:r>
+              <w:rPr>
+                <w:rFonts w:ascii="Roboto Slab" w:hAnsi="Roboto Slab"/>
+              </w:rPr>
+              <w:t xml:space="preserve"> earn based on the mayor’s objectives. </w:t>
+            </w:r>
+          </w:p>
+          <w:p>
+            <w:pPr>
+              <w:rPr>
+                <w:rFonts w:ascii="Roboto Slab" w:hAnsi="Roboto Slab"/>
+              </w:rPr>
+            </w:pPr>
+          </w:p>
+          <w:p>
+            <w:pPr>
+              <w:rPr>
+                <w:rFonts w:ascii="Roboto Slab" w:hAnsi="Roboto Slab"/>
+              </w:rPr>
+            </w:pPr>
+            <w:r>
+              <w:rPr>
+                <w:rFonts w:ascii="Roboto Slab" w:hAnsi="Roboto Slab"/>
+              </w:rPr>
+              <w:t>The player with the highest score is the winner of the game. In case of a tie, the player with more special powers wins.</w:t>
+            </w:r>
+          </w:p>
+          <w:p>
+            <w:pPr>
+              <w:rPr>
+                <w:rFonts w:ascii="Roboto Slab" w:hAnsi="Roboto Slab"/>
+              </w:rPr>
+            </w:pPr>
+          </w:p>
+          <w:p>
+            <w:pPr>
+              <w:rPr>
+                <w:rFonts w:ascii="Roboto Slab" w:hAnsi="Roboto Slab"/>
+              </w:rPr>
+            </w:pPr>
+          </w:p>
+          <w:p>
+            <w:pPr>
+              <w:rPr>
+                <w:rFonts w:ascii="Roboto Slab" w:hAnsi="Roboto Slab"/>
+              </w:rPr>
+            </w:pPr>
+          </w:p>
+          <w:p>
+            <w:pPr>
+              <w:rPr>
+                <w:rFonts w:ascii="Roboto Slab" w:hAnsi="Roboto Slab"/>
+              </w:rPr>
+            </w:pPr>
+          </w:p>
+          <w:p>
+            <w:pPr>
+              <w:rPr>
+                <w:rFonts w:ascii="Roboto Slab" w:hAnsi="Roboto Slab"/>
+              </w:rPr>
+            </w:pPr>
+          </w:p>
+          <w:p>
+            <w:pPr>
+              <w:rPr>
+                <w:rFonts w:ascii="Roboto Slab" w:hAnsi="Roboto Slab"/>
+              </w:rPr>
+            </w:pPr>
+          </w:p>
+          <w:p>
+            <w:pPr>
+              <w:rPr>
+                <w:rFonts w:ascii="Roboto Slab" w:hAnsi="Roboto Slab"/>
+                <w:sz w:val="28"/>
+              </w:rPr>
+            </w:pPr>
+            <w:r>
+              <w:rPr>
+                <w:rFonts w:ascii="Roboto Slab" w:hAnsi="Roboto Slab"/>
+                <w:sz w:val="28"/>
+              </w:rPr>
+              <w:t>Single player variant</w:t>
+            </w:r>
+          </w:p>
+          <w:p>
+            <w:pPr>
+              <w:rPr>
+                <w:rFonts w:ascii="Roboto Slab" w:hAnsi="Roboto Slab"/>
+              </w:rPr>
+            </w:pPr>
+            <w:r>
+              <w:rPr>
+                <w:rFonts w:ascii="Roboto Slab" w:hAnsi="Roboto Slab"/>
+              </w:rPr>
+              <w:lastRenderedPageBreak/>
+              <w:t xml:space="preserve">For the single player variant all rules are the same as for the normal game, except that the player is </w:t>
+            </w:r>
+            <w:r>
+              <w:rPr>
+                <w:rFonts w:ascii="Roboto Slab" w:hAnsi="Roboto Slab"/>
+              </w:rPr>
+              <w:t>controlling two virtual opponent players.</w:t>
+            </w:r>
+          </w:p>
+          <w:p>
+            <w:pPr>
+              <w:rPr>
+                <w:rFonts w:ascii="Roboto Slab" w:hAnsi="Roboto Slab"/>
+              </w:rPr>
+            </w:pPr>
+          </w:p>
+          <w:p>
+            <w:pPr>
+              <w:rPr>
+                <w:rFonts w:ascii="Roboto Slab" w:hAnsi="Roboto Slab"/>
+              </w:rPr>
+            </w:pPr>
+            <w:r>
+              <w:rPr>
+                <w:rFonts w:ascii="Roboto Slab" w:hAnsi="Roboto Slab"/>
+              </w:rPr>
+              <w:t>After his or her turn the player performs two additional turns following the standard rules. The player may choose to mark blocks in a way that are least beneficial to the virtual opponent players.</w:t>
+            </w:r>
+          </w:p>
+          <w:p>
+            <w:pPr>
+              <w:rPr>
+                <w:rFonts w:ascii="Roboto Slab" w:hAnsi="Roboto Slab"/>
+              </w:rPr>
+            </w:pPr>
+          </w:p>
+          <w:p>
+            <w:pPr>
+              <w:rPr>
+                <w:rFonts w:ascii="Roboto Slab" w:hAnsi="Roboto Slab"/>
+              </w:rPr>
+            </w:pPr>
+            <w:r>
+              <w:rPr>
+                <w:rFonts w:ascii="Roboto Slab" w:hAnsi="Roboto Slab"/>
+              </w:rPr>
+              <w:t>The player wins if his final score is large than the sum of the scores of the two virtual players.</w:t>
+            </w:r>
+          </w:p>
+          <w:p>
+            <w:pPr>
+              <w:rPr>
+                <w:rFonts w:ascii="Roboto Slab" w:hAnsi="Roboto Slab"/>
+              </w:rPr>
+            </w:pPr>
+          </w:p>
+          <w:p>
+            <w:pPr>
+              <w:jc w:val="both"/>
+              <w:rPr>
+                <w:rFonts w:ascii="Roboto Slab" w:hAnsi="Roboto Slab"/>
+                <w:b/>
+              </w:rPr>
+            </w:pPr>
+            <w:r>
+              <w:rPr>
+                <w:rFonts w:ascii="Roboto Slab" w:hAnsi="Roboto Slab"/>
+                <w:b/>
+              </w:rPr>
+              <w:t>Difficulty</w:t>
+            </w:r>
+          </w:p>
+          <w:p>
+            <w:pPr>
+              <w:rPr>
+                <w:rFonts w:ascii="Roboto Slab" w:hAnsi="Roboto Slab"/>
+              </w:rPr>
+            </w:pPr>
+            <w:r>
+              <w:rPr>
+                <w:rFonts w:ascii="Roboto Slab" w:hAnsi="Roboto Slab"/>
+              </w:rPr>
+              <w:t>To make the game harder mark 4 blocks for each opponent player. To make it easier only mark 2 blocks per opponent player.</w:t>
+            </w:r>
+          </w:p>
+        </w:tc>
+        <w:tc>
+          <w:tcPr>
+            <w:tcW w:w="4389" w:type="dxa"/>
+            <w:shd w:val="clear" w:color="auto" w:fill="FFCDDD"/>
+          </w:tcPr>
+          <w:p>
+            <w:pPr>
+              <w:rPr>
+                <w:rFonts w:ascii="Roboto Slab" w:hAnsi="Roboto Slab"/>
+                <w:i/>
+                <w:sz w:val="28"/>
+              </w:rPr>
+            </w:pPr>
+          </w:p>
+          <w:p>
+            <w:pPr>
+              <w:jc w:val="both"/>
+              <w:rPr>
+                <w:rFonts w:ascii="Roboto Slab" w:hAnsi="Roboto Slab"/>
+                <w:i/>
+              </w:rPr>
+            </w:pPr>
+            <w:r>
+              <w:rPr>
+                <w:rFonts w:ascii="Roboto Slab" w:hAnsi="Roboto Slab"/>
+                <w:i/>
+              </w:rPr>
+              <w:t xml:space="preserve">This game </w:t>
+            </w:r>
+            <w:r>
+              <w:rPr>
+                <w:rFonts w:ascii="Roboto Slab" w:hAnsi="Roboto Slab"/>
+                <w:i/>
+              </w:rPr>
+              <w:t>was</w:t>
+            </w:r>
+            <w:r>
+              <w:rPr>
+                <w:rFonts w:ascii="Roboto Slab" w:hAnsi="Roboto Slab"/>
+                <w:i/>
+              </w:rPr>
+              <w:t xml:space="preserve"> inspired by recent roll and write games such as “</w:t>
+            </w:r>
+            <w:proofErr w:type="spellStart"/>
+            <w:r>
+              <w:rPr>
+                <w:rFonts w:ascii="Roboto Slab" w:hAnsi="Roboto Slab"/>
+                <w:i/>
+              </w:rPr>
+              <w:t>Noch</w:t>
+            </w:r>
+            <w:proofErr w:type="spellEnd"/>
+            <w:r>
+              <w:rPr>
+                <w:rFonts w:ascii="Roboto Slab" w:hAnsi="Roboto Slab"/>
+                <w:i/>
+              </w:rPr>
+              <w:t xml:space="preserve"> mal!” and board games such as “Kingdom Builder”.</w:t>
+            </w:r>
+          </w:p>
+          <w:p>
+            <w:pPr>
+              <w:rPr>
+                <w:rFonts w:ascii="Roboto Slab" w:hAnsi="Roboto Slab"/>
+                <w:i/>
+              </w:rPr>
+            </w:pPr>
+          </w:p>
+          <w:p>
+            <w:pPr>
+              <w:rPr>
+                <w:rFonts w:ascii="Roboto Slab" w:hAnsi="Roboto Slab"/>
+                <w:i/>
+              </w:rPr>
+            </w:pPr>
+          </w:p>
+          <w:p>
+            <w:pPr>
+              <w:rPr>
+                <w:rFonts w:ascii="Roboto Slab" w:hAnsi="Roboto Slab"/>
+                <w:i/>
+              </w:rPr>
+            </w:pPr>
+          </w:p>
+          <w:p>
+            <w:pPr>
+              <w:rPr>
+                <w:rFonts w:ascii="Roboto Slab" w:hAnsi="Roboto Slab"/>
+                <w:i/>
+              </w:rPr>
+            </w:pPr>
+          </w:p>
+          <w:p>
+            <w:pPr>
+              <w:rPr>
+                <w:rFonts w:ascii="Roboto Slab" w:hAnsi="Roboto Slab"/>
+                <w:i/>
+              </w:rPr>
+            </w:pPr>
+          </w:p>
+          <w:p>
+            <w:pPr>
+              <w:rPr>
+                <w:rFonts w:ascii="Roboto Slab" w:hAnsi="Roboto Slab"/>
+                <w:i/>
+              </w:rPr>
+            </w:pPr>
+          </w:p>
+          <w:p>
+            <w:pPr>
+              <w:rPr>
+                <w:rFonts w:ascii="Roboto Slab" w:hAnsi="Roboto Slab"/>
+                <w:i/>
+              </w:rPr>
+            </w:pPr>
+          </w:p>
+          <w:p>
+            <w:pPr>
+              <w:rPr>
+                <w:rFonts w:ascii="Roboto Slab" w:hAnsi="Roboto Slab"/>
+                <w:i/>
+                <w:sz w:val="28"/>
+              </w:rPr>
+            </w:pPr>
+          </w:p>
+          <w:p>
+            <w:pPr>
+              <w:rPr>
+                <w:rFonts w:ascii="Roboto Slab" w:hAnsi="Roboto Slab"/>
+                <w:i/>
+              </w:rPr>
+            </w:pPr>
+            <w:r>
+              <w:rPr>
+                <w:rFonts w:ascii="Roboto Slab" w:hAnsi="Roboto Slab"/>
+                <w:i/>
+              </w:rPr>
+              <w:t xml:space="preserve">The mayor announces the different redevelopment projects that you can earn money with at the top of the page. </w:t>
+            </w:r>
+          </w:p>
+          <w:p>
+            <w:pPr>
+              <w:rPr>
+                <w:rFonts w:ascii="Roboto Slab" w:hAnsi="Roboto Slab"/>
+                <w:i/>
+              </w:rPr>
+            </w:pPr>
+            <w:r>
+              <w:rPr>
+                <w:rFonts w:ascii="Roboto Slab" w:hAnsi="Roboto Slab"/>
+                <w:noProof/>
+              </w:rPr>
+              <w:drawing>
+                <wp:inline distT="0" distB="0" distL="0" distR="0" wp14:anchorId="3352F1CA" wp14:editId="22365158">
+                  <wp:extent cx="2528497" cy="586740"/>
+                  <wp:effectExtent l="0" t="0" r="5715" b="3810"/>
+                  <wp:docPr id="2" name="Grafik 2"/>
+                  <wp:cNvGraphicFramePr>
+                    <a:graphicFrameLocks xmlns:a="http://schemas.openxmlformats.org/drawingml/2006/main" noChangeAspect="1"/>
+                  </wp:cNvGraphicFramePr>
+                  <a:graphic xmlns:a="http://schemas.openxmlformats.org/drawingml/2006/main">
+                    <a:graphicData uri="http://schemas.openxmlformats.org/drawingml/2006/picture">
+                      <pic:pic xmlns:pic="http://schemas.openxmlformats.org/drawingml/2006/picture">
+                        <pic:nvPicPr>
+                          <pic:cNvPr id="1" name=""/>
+                          <pic:cNvPicPr/>
+                        </pic:nvPicPr>
+                        <pic:blipFill>
+                          <a:blip r:embed="rId11"/>
+                          <a:stretch>
+                            <a:fillRect/>
+                          </a:stretch>
+                        </pic:blipFill>
+                        <pic:spPr>
+                          <a:xfrm>
+                            <a:off x="0" y="0"/>
+                            <a:ext cx="2528497" cy="586740"/>
+                          </a:xfrm>
+                          <a:prstGeom prst="rect">
+                            <a:avLst/>
+                          </a:prstGeom>
+                        </pic:spPr>
+                      </pic:pic>
+                    </a:graphicData>
+                  </a:graphic>
+                </wp:inline>
+              </w:drawing>
+            </w:r>
+          </w:p>
+          <w:p>
+            <w:pPr>
+              <w:rPr>
+                <w:rFonts w:ascii="Roboto Slab" w:hAnsi="Roboto Slab"/>
+                <w:i/>
+              </w:rPr>
+            </w:pPr>
+          </w:p>
+          <w:p>
+            <w:pPr>
+              <w:rPr>
+                <w:rFonts w:ascii="Roboto Slab" w:hAnsi="Roboto Slab"/>
+                <w:i/>
+              </w:rPr>
+            </w:pPr>
+          </w:p>
+          <w:p>
+            <w:pPr>
+              <w:rPr>
+                <w:rFonts w:ascii="Roboto Slab" w:hAnsi="Roboto Slab"/>
+                <w:i/>
+              </w:rPr>
+            </w:pPr>
+          </w:p>
+          <w:p>
+            <w:pPr>
+              <w:rPr>
+                <w:rFonts w:ascii="Roboto Slab" w:hAnsi="Roboto Slab"/>
+                <w:i/>
+              </w:rPr>
+            </w:pPr>
+          </w:p>
+          <w:p>
+            <w:pPr>
+              <w:rPr>
+                <w:rFonts w:ascii="Roboto Slab" w:hAnsi="Roboto Slab"/>
+                <w:i/>
+              </w:rPr>
+            </w:pPr>
+          </w:p>
+          <w:p>
+            <w:pPr>
+              <w:rPr>
+                <w:rFonts w:ascii="Roboto Slab" w:hAnsi="Roboto Slab"/>
+                <w:i/>
+              </w:rPr>
+            </w:pPr>
+          </w:p>
+          <w:p>
+            <w:pPr>
+              <w:rPr>
+                <w:rFonts w:ascii="Roboto Slab" w:hAnsi="Roboto Slab"/>
+                <w:i/>
+              </w:rPr>
+            </w:pPr>
+          </w:p>
+          <w:p>
+            <w:pPr>
+              <w:rPr>
+                <w:rFonts w:ascii="Roboto Slab" w:hAnsi="Roboto Slab"/>
+                <w:i/>
+              </w:rPr>
+            </w:pPr>
+          </w:p>
+          <w:p>
+            <w:pPr>
+              <w:rPr>
+                <w:rFonts w:ascii="Roboto Slab" w:hAnsi="Roboto Slab"/>
+                <w:i/>
+              </w:rPr>
+            </w:pPr>
+          </w:p>
+          <w:p>
+            <w:pPr>
+              <w:rPr>
+                <w:rFonts w:ascii="Roboto Slab" w:hAnsi="Roboto Slab"/>
+                <w:i/>
+              </w:rPr>
+            </w:pPr>
+          </w:p>
+          <w:p>
+            <w:pPr>
+              <w:rPr>
+                <w:rFonts w:ascii="Roboto Slab" w:hAnsi="Roboto Slab"/>
+                <w:i/>
+              </w:rPr>
+            </w:pPr>
+          </w:p>
+          <w:p>
+            <w:pPr>
+              <w:rPr>
+                <w:rFonts w:ascii="Roboto Slab" w:hAnsi="Roboto Slab"/>
+                <w:i/>
+              </w:rPr>
+            </w:pPr>
+          </w:p>
+          <w:p>
+            <w:pPr>
+              <w:rPr>
+                <w:rFonts w:ascii="Roboto Slab" w:hAnsi="Roboto Slab"/>
+                <w:i/>
+              </w:rPr>
+            </w:pPr>
+          </w:p>
+          <w:p>
+            <w:pPr>
+              <w:rPr>
+                <w:rFonts w:ascii="Roboto Slab" w:hAnsi="Roboto Slab"/>
+                <w:i/>
+              </w:rPr>
+            </w:pPr>
+          </w:p>
+          <w:p>
+            <w:pPr>
+              <w:rPr>
+                <w:rFonts w:ascii="Roboto Slab" w:hAnsi="Roboto Slab"/>
+                <w:i/>
+              </w:rPr>
+            </w:pPr>
+          </w:p>
+          <w:p>
+            <w:pPr>
+              <w:rPr>
+                <w:rFonts w:ascii="Roboto Slab" w:hAnsi="Roboto Slab"/>
+                <w:i/>
+              </w:rPr>
+            </w:pPr>
+          </w:p>
+          <w:p>
+            <w:pPr>
+              <w:rPr>
+                <w:rFonts w:ascii="Roboto Slab" w:hAnsi="Roboto Slab"/>
+                <w:i/>
+              </w:rPr>
+            </w:pPr>
+          </w:p>
+          <w:p>
+            <w:pPr>
+              <w:rPr>
+                <w:rFonts w:ascii="Roboto Slab" w:hAnsi="Roboto Slab"/>
+                <w:i/>
+                <w:sz w:val="28"/>
+              </w:rPr>
+            </w:pPr>
+          </w:p>
+          <w:p>
+            <w:pPr>
+              <w:rPr>
+                <w:rFonts w:ascii="Roboto Slab" w:hAnsi="Roboto Slab"/>
+                <w:i/>
+              </w:rPr>
+            </w:pPr>
+            <w:r>
+              <w:rPr>
+                <w:rFonts w:ascii="Roboto Slab" w:hAnsi="Roboto Slab"/>
+                <w:i/>
+              </w:rPr>
+              <w:t xml:space="preserve">The </w:t>
+            </w:r>
+            <w:r>
+              <w:rPr>
+                <w:rFonts w:ascii="Roboto Slab" w:hAnsi="Roboto Slab"/>
+                <w:b/>
+                <w:i/>
+              </w:rPr>
+              <w:t>single player variant</w:t>
+            </w:r>
+            <w:r>
+              <w:rPr>
+                <w:rFonts w:ascii="Roboto Slab" w:hAnsi="Roboto Slab"/>
+                <w:i/>
+              </w:rPr>
+              <w:t xml:space="preserve"> is described later.</w:t>
+            </w:r>
+          </w:p>
+          <w:p>
+            <w:pPr>
+              <w:rPr>
+                <w:rFonts w:ascii="Roboto Slab" w:hAnsi="Roboto Slab"/>
+                <w:i/>
+              </w:rPr>
+            </w:pPr>
+          </w:p>
+          <w:p>
+            <w:pPr>
+              <w:rPr>
+                <w:rFonts w:ascii="Roboto Slab" w:hAnsi="Roboto Slab"/>
+                <w:i/>
+              </w:rPr>
+            </w:pPr>
+          </w:p>
+          <w:p>
+            <w:pPr>
+              <w:rPr>
+                <w:rFonts w:ascii="Roboto Slab" w:hAnsi="Roboto Slab"/>
+                <w:i/>
+              </w:rPr>
+            </w:pPr>
+            <w:r>
+              <w:rPr>
+                <w:rFonts w:ascii="Roboto Slab" w:hAnsi="Roboto Slab"/>
+                <w:i/>
+              </w:rPr>
+              <w:t>Players cross of one space on the time track after each turn.</w:t>
+            </w:r>
+          </w:p>
+          <w:p>
+            <w:pPr>
+              <w:rPr>
+                <w:rFonts w:ascii="Roboto Slab" w:hAnsi="Roboto Slab"/>
+                <w:i/>
+              </w:rPr>
+            </w:pPr>
+            <w:r>
+              <w:rPr>
+                <w:rFonts w:ascii="Roboto Slab" w:hAnsi="Roboto Slab"/>
+                <w:noProof/>
+              </w:rPr>
+              <w:drawing>
+                <wp:inline distT="0" distB="0" distL="0" distR="0" wp14:anchorId="7712F111" wp14:editId="11363CB9">
+                  <wp:extent cx="2468880" cy="481460"/>
+                  <wp:effectExtent l="0" t="0" r="7620" b="0"/>
+                  <wp:docPr id="3" name="Grafik 3"/>
+                  <wp:cNvGraphicFramePr>
+                    <a:graphicFrameLocks xmlns:a="http://schemas.openxmlformats.org/drawingml/2006/main" noChangeAspect="1"/>
+                  </wp:cNvGraphicFramePr>
+                  <a:graphic xmlns:a="http://schemas.openxmlformats.org/drawingml/2006/main">
+                    <a:graphicData uri="http://schemas.openxmlformats.org/drawingml/2006/picture">
+                      <pic:pic xmlns:pic="http://schemas.openxmlformats.org/drawingml/2006/picture">
+                        <pic:nvPicPr>
+                          <pic:cNvPr id="1" name=""/>
+                          <pic:cNvPicPr/>
+                        </pic:nvPicPr>
+                        <pic:blipFill>
+                          <a:blip r:embed="rId12"/>
+                          <a:stretch>
+                            <a:fillRect/>
+                          </a:stretch>
+                        </pic:blipFill>
+                        <pic:spPr>
+                          <a:xfrm>
+                            <a:off x="0" y="0"/>
+                            <a:ext cx="2521440" cy="491710"/>
+                          </a:xfrm>
+                          <a:prstGeom prst="rect">
+                            <a:avLst/>
+                          </a:prstGeom>
+                        </pic:spPr>
+                      </pic:pic>
+                    </a:graphicData>
+                  </a:graphic>
+                </wp:inline>
+              </w:drawing>
+            </w:r>
+          </w:p>
+          <w:p>
+            <w:pPr>
+              <w:rPr>
+                <w:rFonts w:ascii="Roboto Slab" w:hAnsi="Roboto Slab"/>
+                <w:i/>
+              </w:rPr>
+            </w:pPr>
+          </w:p>
+          <w:p>
+            <w:pPr>
+              <w:rPr>
+                <w:rFonts w:ascii="Roboto Slab" w:hAnsi="Roboto Slab"/>
+                <w:i/>
+              </w:rPr>
+            </w:pPr>
+          </w:p>
+          <w:p>
+            <w:pPr>
+              <w:rPr>
+                <w:rFonts w:ascii="Roboto Slab" w:hAnsi="Roboto Slab"/>
+                <w:i/>
+              </w:rPr>
+            </w:pPr>
+            <w:r>
+              <w:rPr>
+                <w:rFonts w:ascii="Roboto Slab" w:hAnsi="Roboto Slab"/>
+                <w:i/>
+              </w:rPr>
+              <w:t>Players are only allowed to mark spaces in the color shown.</w:t>
+            </w:r>
+            <w:r>
+              <w:rPr>
+                <w:rFonts w:ascii="Roboto Slab" w:hAnsi="Roboto Slab"/>
+                <w:noProof/>
+              </w:rPr>
+              <w:drawing>
+                <wp:inline distT="0" distB="0" distL="0" distR="0" wp14:anchorId="1D4A8739" wp14:editId="7FC468EF">
+                  <wp:extent cx="1851660" cy="1203960"/>
+                  <wp:effectExtent l="0" t="0" r="0" b="0"/>
+                  <wp:docPr id="4" name="Grafik 4"/>
+                  <wp:cNvGraphicFramePr>
+                    <a:graphicFrameLocks xmlns:a="http://schemas.openxmlformats.org/drawingml/2006/main" noChangeAspect="1"/>
+                  </wp:cNvGraphicFramePr>
+                  <a:graphic xmlns:a="http://schemas.openxmlformats.org/drawingml/2006/main">
+                    <a:graphicData uri="http://schemas.openxmlformats.org/drawingml/2006/picture">
+                      <pic:pic xmlns:pic="http://schemas.openxmlformats.org/drawingml/2006/picture">
+                        <pic:nvPicPr>
+                          <pic:cNvPr id="1" name=""/>
+                          <pic:cNvPicPr/>
+                        </pic:nvPicPr>
+                        <pic:blipFill rotWithShape="1">
+                          <a:blip r:embed="rId13"/>
+                          <a:srcRect l="2724" t="21355" r="2724" b="22411"/>
+                          <a:stretch/>
+                        </pic:blipFill>
+                        <pic:spPr bwMode="auto">
+                          <a:xfrm>
+                            <a:off x="0" y="0"/>
+                            <a:ext cx="1863273" cy="1211511"/>
+                          </a:xfrm>
+                          <a:prstGeom prst="rect">
+                            <a:avLst/>
+                          </a:prstGeom>
+                          <a:ln>
+                            <a:noFill/>
+                          </a:ln>
+                          <a:extLst>
+                            <a:ext uri="{53640926-AAD7-44D8-BBD7-CCE9431645EC}">
+                              <a14:shadowObscured xmlns:a14="http://schemas.microsoft.com/office/drawing/2010/main"/>
+                            </a:ext>
+                          </a:extLst>
+                        </pic:spPr>
+                      </pic:pic>
+                    </a:graphicData>
+                  </a:graphic>
+                </wp:inline>
+              </w:drawing>
+            </w:r>
+          </w:p>
+          <w:p>
+            <w:pPr>
+              <w:rPr>
+                <w:rFonts w:ascii="Roboto Slab" w:hAnsi="Roboto Slab"/>
+                <w:i/>
+              </w:rPr>
+            </w:pPr>
+            <w:r>
+              <w:rPr>
+                <w:rFonts w:ascii="Roboto Slab" w:hAnsi="Roboto Slab"/>
+                <w:i/>
+              </w:rPr>
+              <w:br/>
+            </w:r>
+          </w:p>
+          <w:p>
+            <w:pPr>
+              <w:rPr>
+                <w:rFonts w:ascii="Roboto Slab" w:hAnsi="Roboto Slab"/>
+                <w:i/>
+              </w:rPr>
+            </w:pPr>
+          </w:p>
+          <w:p>
+            <w:pPr>
+              <w:rPr>
+                <w:rFonts w:ascii="Roboto Slab" w:hAnsi="Roboto Slab"/>
+                <w:i/>
+              </w:rPr>
+            </w:pPr>
+          </w:p>
+          <w:p>
+            <w:pPr>
+              <w:rPr>
+                <w:rFonts w:ascii="Roboto Slab" w:hAnsi="Roboto Slab"/>
+                <w:i/>
+              </w:rPr>
+            </w:pPr>
+          </w:p>
+          <w:p>
+            <w:pPr>
+              <w:rPr>
+                <w:rFonts w:ascii="Roboto Slab" w:hAnsi="Roboto Slab"/>
+                <w:i/>
+              </w:rPr>
+            </w:pPr>
+          </w:p>
+          <w:p>
+            <w:pPr>
+              <w:rPr>
+                <w:rFonts w:ascii="Roboto Slab" w:hAnsi="Roboto Slab"/>
+                <w:i/>
+              </w:rPr>
+            </w:pPr>
+          </w:p>
+          <w:p>
+            <w:pPr>
+              <w:rPr>
+                <w:rFonts w:ascii="Roboto Slab" w:hAnsi="Roboto Slab"/>
+                <w:i/>
+              </w:rPr>
+            </w:pPr>
+          </w:p>
+          <w:p>
+            <w:pPr>
+              <w:rPr>
+                <w:rFonts w:ascii="Roboto Slab" w:hAnsi="Roboto Slab"/>
+                <w:i/>
+              </w:rPr>
+            </w:pPr>
+          </w:p>
+          <w:p>
+            <w:pPr>
+              <w:rPr>
+                <w:rFonts w:ascii="Roboto Slab" w:hAnsi="Roboto Slab"/>
+                <w:i/>
+              </w:rPr>
+            </w:pPr>
+            <w:r>
+              <w:rPr>
+                <w:rFonts w:ascii="Roboto Slab" w:hAnsi="Roboto Slab"/>
+                <w:i/>
+              </w:rPr>
+              <w:t>Player 1 marks blocks with a ‘X’. All blocks that he marks have to be adjacent to one of ‘his’ blocks.</w:t>
+            </w:r>
+          </w:p>
+          <w:p>
+            <w:pPr>
+              <w:rPr>
+                <w:rFonts w:ascii="Roboto Slab" w:hAnsi="Roboto Slab"/>
+                <w:i/>
+              </w:rPr>
+            </w:pPr>
+          </w:p>
+          <w:p>
+            <w:pPr>
+              <w:rPr>
+                <w:rFonts w:ascii="Roboto Slab" w:hAnsi="Roboto Slab"/>
+                <w:i/>
+              </w:rPr>
+            </w:pPr>
+            <w:r>
+              <w:rPr>
+                <w:rFonts w:ascii="Roboto Slab" w:hAnsi="Roboto Slab"/>
+                <w:i/>
+              </w:rPr>
+              <w:t>Allowed                        Not allowed</w:t>
+            </w:r>
+          </w:p>
+          <w:p>
+            <w:pPr>
+              <w:rPr>
+                <w:rFonts w:ascii="Roboto Slab" w:hAnsi="Roboto Slab"/>
+                <w:i/>
+              </w:rPr>
+            </w:pPr>
+            <w:r>
+              <w:rPr>
+                <w:rFonts w:ascii="Roboto Slab" w:hAnsi="Roboto Slab"/>
+                <w:noProof/>
+              </w:rPr>
+              <w:drawing>
+                <wp:inline distT="0" distB="0" distL="0" distR="0" wp14:anchorId="2A51C449" wp14:editId="7844A37B">
+                  <wp:extent cx="1112520" cy="582312"/>
+                  <wp:effectExtent l="0" t="0" r="0" b="8255"/>
+                  <wp:docPr id="5" name="Grafik 5"/>
+                  <wp:cNvGraphicFramePr>
+                    <a:graphicFrameLocks xmlns:a="http://schemas.openxmlformats.org/drawingml/2006/main" noChangeAspect="1"/>
+                  </wp:cNvGraphicFramePr>
+                  <a:graphic xmlns:a="http://schemas.openxmlformats.org/drawingml/2006/main">
+                    <a:graphicData uri="http://schemas.openxmlformats.org/drawingml/2006/picture">
+                      <pic:pic xmlns:pic="http://schemas.openxmlformats.org/drawingml/2006/picture">
+                        <pic:nvPicPr>
+                          <pic:cNvPr id="1" name=""/>
+                          <pic:cNvPicPr/>
+                        </pic:nvPicPr>
+                        <pic:blipFill>
+                          <a:blip r:embed="rId14"/>
+                          <a:stretch>
+                            <a:fillRect/>
+                          </a:stretch>
+                        </pic:blipFill>
+                        <pic:spPr>
+                          <a:xfrm>
+                            <a:off x="0" y="0"/>
+                            <a:ext cx="1140506" cy="596960"/>
+                          </a:xfrm>
+                          <a:prstGeom prst="rect">
+                            <a:avLst/>
+                          </a:prstGeom>
+                        </pic:spPr>
+                      </pic:pic>
+                    </a:graphicData>
+                  </a:graphic>
+                </wp:inline>
+              </w:drawing>
+            </w:r>
+            <w:r>
+              <w:rPr>
+                <w:rFonts w:ascii="Roboto Slab" w:hAnsi="Roboto Slab"/>
+                <w:i/>
+              </w:rPr>
+              <w:t xml:space="preserve">        </w:t>
+            </w:r>
+            <w:r>
+              <w:rPr>
+                <w:rFonts w:ascii="Roboto Slab" w:hAnsi="Roboto Slab"/>
+                <w:noProof/>
+              </w:rPr>
+              <w:drawing>
+                <wp:inline distT="0" distB="0" distL="0" distR="0" wp14:anchorId="40B50BF3" wp14:editId="63723CBE">
+                  <wp:extent cx="1169651" cy="594360"/>
+                  <wp:effectExtent l="0" t="0" r="0" b="0"/>
+                  <wp:docPr id="6" name="Grafik 6"/>
+                  <wp:cNvGraphicFramePr>
+                    <a:graphicFrameLocks xmlns:a="http://schemas.openxmlformats.org/drawingml/2006/main" noChangeAspect="1"/>
+                  </wp:cNvGraphicFramePr>
+                  <a:graphic xmlns:a="http://schemas.openxmlformats.org/drawingml/2006/main">
+                    <a:graphicData uri="http://schemas.openxmlformats.org/drawingml/2006/picture">
+                      <pic:pic xmlns:pic="http://schemas.openxmlformats.org/drawingml/2006/picture">
+                        <pic:nvPicPr>
+                          <pic:cNvPr id="1" name=""/>
+                          <pic:cNvPicPr/>
+                        </pic:nvPicPr>
+                        <pic:blipFill>
+                          <a:blip r:embed="rId15"/>
+                          <a:stretch>
+                            <a:fillRect/>
+                          </a:stretch>
+                        </pic:blipFill>
+                        <pic:spPr>
+                          <a:xfrm>
+                            <a:off x="0" y="0"/>
+                            <a:ext cx="1183398" cy="601346"/>
+                          </a:xfrm>
+                          <a:prstGeom prst="rect">
+                            <a:avLst/>
+                          </a:prstGeom>
+                        </pic:spPr>
+                      </pic:pic>
+                    </a:graphicData>
+                  </a:graphic>
+                </wp:inline>
+              </w:drawing>
+            </w:r>
+          </w:p>
+          <w:p>
+            <w:pPr>
+              <w:rPr>
+                <w:rFonts w:ascii="Roboto Slab" w:hAnsi="Roboto Slab"/>
+                <w:i/>
+              </w:rPr>
+            </w:pPr>
+          </w:p>
+          <w:p>
+            <w:pPr>
+              <w:rPr>
+                <w:rFonts w:ascii="Roboto Slab" w:hAnsi="Roboto Slab"/>
+                <w:i/>
+              </w:rPr>
+            </w:pPr>
+          </w:p>
+          <w:p>
+            <w:pPr>
+              <w:rPr>
+                <w:rFonts w:ascii="Roboto Slab" w:hAnsi="Roboto Slab"/>
+                <w:i/>
+              </w:rPr>
+            </w:pPr>
+          </w:p>
+          <w:p>
+            <w:pPr>
+              <w:rPr>
+                <w:rFonts w:ascii="Roboto Slab" w:hAnsi="Roboto Slab"/>
+                <w:i/>
+              </w:rPr>
+            </w:pPr>
+          </w:p>
+          <w:p>
+            <w:pPr>
+              <w:rPr>
+                <w:rFonts w:ascii="Roboto Slab" w:hAnsi="Roboto Slab"/>
+                <w:i/>
+              </w:rPr>
+            </w:pPr>
+          </w:p>
+          <w:p>
+            <w:pPr>
+              <w:rPr>
+                <w:rFonts w:ascii="Roboto Slab" w:hAnsi="Roboto Slab"/>
+                <w:i/>
+              </w:rPr>
+            </w:pPr>
+          </w:p>
+          <w:p>
+            <w:pPr>
+              <w:rPr>
+                <w:rFonts w:ascii="Roboto Slab" w:hAnsi="Roboto Slab"/>
+                <w:i/>
+              </w:rPr>
+            </w:pPr>
+          </w:p>
+          <w:p>
+            <w:pPr>
+              <w:rPr>
+                <w:rFonts w:ascii="Roboto Slab" w:hAnsi="Roboto Slab"/>
+                <w:i/>
+              </w:rPr>
+            </w:pPr>
+          </w:p>
+          <w:p>
+            <w:pPr>
+              <w:rPr>
+                <w:rFonts w:ascii="Roboto Slab" w:hAnsi="Roboto Slab"/>
+                <w:i/>
+              </w:rPr>
+            </w:pPr>
+            <w:r>
+              <w:rPr>
+                <w:rFonts w:ascii="Roboto Slab" w:hAnsi="Roboto Slab"/>
+                <w:i/>
+              </w:rPr>
+              <w:t>The special powers are explained on the game sheet.</w:t>
+            </w:r>
+          </w:p>
+          <w:p>
+            <w:pPr>
+              <w:rPr>
+                <w:rFonts w:ascii="Roboto Slab" w:hAnsi="Roboto Slab"/>
+                <w:i/>
+              </w:rPr>
+            </w:pPr>
+          </w:p>
+          <w:p>
+            <w:pPr>
+              <w:rPr>
+                <w:rFonts w:ascii="Roboto Slab" w:hAnsi="Roboto Slab"/>
+                <w:i/>
+              </w:rPr>
+            </w:pPr>
+            <w:r>
+              <w:rPr>
+                <w:rFonts w:ascii="Roboto Slab" w:hAnsi="Roboto Slab"/>
+                <w:noProof/>
+              </w:rPr>
+              <w:drawing>
+                <wp:inline distT="0" distB="0" distL="0" distR="0" wp14:anchorId="69881FF2" wp14:editId="42E7F105">
+                  <wp:extent cx="2133600" cy="902517"/>
+                  <wp:effectExtent l="0" t="0" r="0" b="0"/>
+                  <wp:docPr id="7" name="Grafik 7"/>
+                  <wp:cNvGraphicFramePr>
+                    <a:graphicFrameLocks xmlns:a="http://schemas.openxmlformats.org/drawingml/2006/main" noChangeAspect="1"/>
+                  </wp:cNvGraphicFramePr>
+                  <a:graphic xmlns:a="http://schemas.openxmlformats.org/drawingml/2006/main">
+                    <a:graphicData uri="http://schemas.openxmlformats.org/drawingml/2006/picture">
+                      <pic:pic xmlns:pic="http://schemas.openxmlformats.org/drawingml/2006/picture">
+                        <pic:nvPicPr>
+                          <pic:cNvPr id="1" name=""/>
+                          <pic:cNvPicPr/>
+                        </pic:nvPicPr>
+                        <pic:blipFill>
+                          <a:blip r:embed="rId16"/>
+                          <a:stretch>
+                            <a:fillRect/>
+                          </a:stretch>
+                        </pic:blipFill>
+                        <pic:spPr>
+                          <a:xfrm>
+                            <a:off x="0" y="0"/>
+                            <a:ext cx="2142659" cy="906349"/>
+                          </a:xfrm>
+                          <a:prstGeom prst="rect">
+                            <a:avLst/>
+                          </a:prstGeom>
+                        </pic:spPr>
+                      </pic:pic>
+                    </a:graphicData>
+                  </a:graphic>
+                </wp:inline>
+              </w:drawing>
+            </w:r>
+          </w:p>
+          <w:p>
+            <w:pPr>
+              <w:rPr>
+                <w:rFonts w:ascii="Roboto Slab" w:hAnsi="Roboto Slab"/>
+                <w:i/>
+              </w:rPr>
+            </w:pPr>
+          </w:p>
+          <w:p>
+            <w:pPr>
+              <w:rPr>
+                <w:rFonts w:ascii="Roboto Slab" w:hAnsi="Roboto Slab"/>
+                <w:i/>
+              </w:rPr>
+            </w:pPr>
+          </w:p>
+          <w:p>
+            <w:pPr>
+              <w:rPr>
+                <w:rFonts w:ascii="Roboto Slab" w:hAnsi="Roboto Slab"/>
+                <w:i/>
+              </w:rPr>
+            </w:pPr>
+          </w:p>
+          <w:p>
+            <w:pPr>
+              <w:rPr>
+                <w:rFonts w:ascii="Roboto Slab" w:hAnsi="Roboto Slab"/>
+                <w:i/>
+              </w:rPr>
+            </w:pPr>
+            <w:r>
+              <w:rPr>
+                <w:rFonts w:ascii="Roboto Slab" w:hAnsi="Roboto Slab"/>
+                <w:i/>
+              </w:rPr>
+              <w:t>When you mark a block next to a special power block…</w:t>
+            </w:r>
+            <w:r>
+              <w:rPr>
+                <w:rFonts w:ascii="Roboto Slab" w:hAnsi="Roboto Slab"/>
+                <w:i/>
+              </w:rPr>
+              <w:br/>
+            </w:r>
+            <w:r>
+              <w:rPr>
+                <w:rFonts w:ascii="Roboto Slab" w:hAnsi="Roboto Slab"/>
+                <w:i/>
+              </w:rPr>
+              <w:br/>
+            </w:r>
+            <w:r>
+              <w:rPr>
+                <w:rFonts w:ascii="Roboto Slab" w:hAnsi="Roboto Slab"/>
+                <w:noProof/>
+              </w:rPr>
+              <w:drawing>
+                <wp:inline distT="0" distB="0" distL="0" distR="0" wp14:anchorId="5717557D" wp14:editId="2E94A655">
+                  <wp:extent cx="1386840" cy="613717"/>
+                  <wp:effectExtent l="0" t="0" r="3810" b="0"/>
+                  <wp:docPr id="8" name="Grafik 8"/>
+                  <wp:cNvGraphicFramePr>
+                    <a:graphicFrameLocks xmlns:a="http://schemas.openxmlformats.org/drawingml/2006/main" noChangeAspect="1"/>
+                  </wp:cNvGraphicFramePr>
+                  <a:graphic xmlns:a="http://schemas.openxmlformats.org/drawingml/2006/main">
+                    <a:graphicData uri="http://schemas.openxmlformats.org/drawingml/2006/picture">
+                      <pic:pic xmlns:pic="http://schemas.openxmlformats.org/drawingml/2006/picture">
+                        <pic:nvPicPr>
+                          <pic:cNvPr id="1" name=""/>
+                          <pic:cNvPicPr/>
+                        </pic:nvPicPr>
+                        <pic:blipFill>
+                          <a:blip r:embed="rId17"/>
+                          <a:stretch>
+                            <a:fillRect/>
+                          </a:stretch>
+                        </pic:blipFill>
+                        <pic:spPr>
+                          <a:xfrm>
+                            <a:off x="0" y="0"/>
+                            <a:ext cx="1406048" cy="622217"/>
+                          </a:xfrm>
+                          <a:prstGeom prst="rect">
+                            <a:avLst/>
+                          </a:prstGeom>
+                        </pic:spPr>
+                      </pic:pic>
+                    </a:graphicData>
+                  </a:graphic>
+                </wp:inline>
+              </w:drawing>
+            </w:r>
+            <w:r>
+              <w:rPr>
+                <w:rFonts w:ascii="Roboto Slab" w:hAnsi="Roboto Slab"/>
+                <w:i/>
+              </w:rPr>
+              <w:br/>
+            </w:r>
+          </w:p>
+          <w:p>
+            <w:pPr>
+              <w:rPr>
+                <w:rFonts w:ascii="Roboto Slab" w:hAnsi="Roboto Slab"/>
+                <w:i/>
+              </w:rPr>
+            </w:pPr>
+            <w:r>
+              <w:rPr>
+                <w:rFonts w:ascii="Roboto Slab" w:hAnsi="Roboto Slab"/>
+                <w:i/>
+              </w:rPr>
+              <w:t>…you cross of the special block and get the special power</w:t>
+            </w:r>
+            <w:r>
+              <w:rPr>
+                <w:rFonts w:ascii="Roboto Slab" w:hAnsi="Roboto Slab"/>
+                <w:i/>
+              </w:rPr>
+              <w:br/>
+            </w:r>
+          </w:p>
+          <w:p>
+            <w:pPr>
+              <w:rPr>
+                <w:rFonts w:ascii="Roboto Slab" w:hAnsi="Roboto Slab"/>
+                <w:noProof/>
+              </w:rPr>
+            </w:pPr>
+            <w:r>
+              <w:rPr>
+                <w:rFonts w:ascii="Roboto Slab" w:hAnsi="Roboto Slab"/>
+                <w:noProof/>
+              </w:rPr>
+              <w:drawing>
+                <wp:inline distT="0" distB="0" distL="0" distR="0" wp14:anchorId="666CFBB7" wp14:editId="7E0195A6">
+                  <wp:extent cx="1074420" cy="520470"/>
+                  <wp:effectExtent l="0" t="0" r="0" b="0"/>
+                  <wp:docPr id="9" name="Grafik 9"/>
+                  <wp:cNvGraphicFramePr>
+                    <a:graphicFrameLocks xmlns:a="http://schemas.openxmlformats.org/drawingml/2006/main" noChangeAspect="1"/>
+                  </wp:cNvGraphicFramePr>
+                  <a:graphic xmlns:a="http://schemas.openxmlformats.org/drawingml/2006/main">
+                    <a:graphicData uri="http://schemas.openxmlformats.org/drawingml/2006/picture">
+                      <pic:pic xmlns:pic="http://schemas.openxmlformats.org/drawingml/2006/picture">
+                        <pic:nvPicPr>
+                          <pic:cNvPr id="1" name=""/>
+                          <pic:cNvPicPr/>
+                        </pic:nvPicPr>
+                        <pic:blipFill>
+                          <a:blip r:embed="rId18"/>
+                          <a:stretch>
+                            <a:fillRect/>
+                          </a:stretch>
+                        </pic:blipFill>
+                        <pic:spPr>
+                          <a:xfrm>
+                            <a:off x="0" y="0"/>
+                            <a:ext cx="1097519" cy="531660"/>
+                          </a:xfrm>
+                          <a:prstGeom prst="rect">
+                            <a:avLst/>
+                          </a:prstGeom>
+                        </pic:spPr>
+                      </pic:pic>
+                    </a:graphicData>
+                  </a:graphic>
+                </wp:inline>
+              </w:drawing>
+            </w:r>
+            <w:r>
+              <w:rPr>
+                <w:rFonts w:ascii="Roboto Slab" w:hAnsi="Roboto Slab"/>
+                <w:noProof/>
+              </w:rPr>
+              <w:t xml:space="preserve">     </w:t>
+            </w:r>
+            <w:r>
+              <w:rPr>
+                <w:rFonts w:ascii="Roboto Slab" w:hAnsi="Roboto Slab"/>
+                <w:noProof/>
+              </w:rPr>
+              <w:drawing>
+                <wp:inline distT="0" distB="0" distL="0" distR="0" wp14:anchorId="4074280C" wp14:editId="361B4B5C">
+                  <wp:extent cx="1332230" cy="533251"/>
+                  <wp:effectExtent l="0" t="0" r="1270" b="635"/>
+                  <wp:docPr id="10" name="Grafik 10"/>
+                  <wp:cNvGraphicFramePr>
+                    <a:graphicFrameLocks xmlns:a="http://schemas.openxmlformats.org/drawingml/2006/main" noChangeAspect="1"/>
+                  </wp:cNvGraphicFramePr>
+                  <a:graphic xmlns:a="http://schemas.openxmlformats.org/drawingml/2006/main">
+                    <a:graphicData uri="http://schemas.openxmlformats.org/drawingml/2006/picture">
+                      <pic:pic xmlns:pic="http://schemas.openxmlformats.org/drawingml/2006/picture">
+                        <pic:nvPicPr>
+                          <pic:cNvPr id="1" name=""/>
+                          <pic:cNvPicPr/>
+                        </pic:nvPicPr>
+                        <pic:blipFill rotWithShape="1">
+                          <a:blip r:embed="rId19"/>
+                          <a:srcRect t="7001"/>
+                          <a:stretch/>
+                        </pic:blipFill>
+                        <pic:spPr bwMode="auto">
+                          <a:xfrm>
+                            <a:off x="0" y="0"/>
+                            <a:ext cx="1358344" cy="543704"/>
+                          </a:xfrm>
+                          <a:prstGeom prst="rect">
+                            <a:avLst/>
+                          </a:prstGeom>
+                          <a:ln>
+                            <a:noFill/>
+                          </a:ln>
+                          <a:extLst>
+                            <a:ext uri="{53640926-AAD7-44D8-BBD7-CCE9431645EC}">
+                              <a14:shadowObscured xmlns:a14="http://schemas.microsoft.com/office/drawing/2010/main"/>
+                            </a:ext>
+                          </a:extLst>
+                        </pic:spPr>
+                      </pic:pic>
+                    </a:graphicData>
+                  </a:graphic>
+                </wp:inline>
+              </w:drawing>
+            </w:r>
+          </w:p>
+          <w:p>
+            <w:pPr>
+              <w:rPr>
+                <w:rFonts w:ascii="Roboto Slab" w:hAnsi="Roboto Slab"/>
+                <w:noProof/>
+              </w:rPr>
+            </w:pPr>
+          </w:p>
+          <w:p>
+            <w:pPr>
+              <w:rPr>
+                <w:rFonts w:ascii="Roboto Slab" w:hAnsi="Roboto Slab"/>
+                <w:noProof/>
+              </w:rPr>
+            </w:pPr>
+          </w:p>
+          <w:p>
+            <w:pPr>
+              <w:rPr>
+                <w:rFonts w:ascii="Roboto Slab" w:hAnsi="Roboto Slab"/>
+                <w:noProof/>
+              </w:rPr>
+            </w:pPr>
+          </w:p>
+          <w:p>
+            <w:pPr>
+              <w:rPr>
+                <w:rFonts w:ascii="Roboto Slab" w:hAnsi="Roboto Slab"/>
+                <w:noProof/>
+              </w:rPr>
+            </w:pPr>
+          </w:p>
+          <w:p>
+            <w:pPr>
+              <w:rPr>
+                <w:rFonts w:ascii="Roboto Slab" w:hAnsi="Roboto Slab"/>
+                <w:noProof/>
+              </w:rPr>
+            </w:pPr>
+          </w:p>
+          <w:p>
+            <w:pPr>
+              <w:rPr>
+                <w:rFonts w:ascii="Roboto Slab" w:hAnsi="Roboto Slab"/>
+                <w:noProof/>
+              </w:rPr>
+            </w:pPr>
+          </w:p>
+          <w:p>
+            <w:pPr>
+              <w:rPr>
+                <w:rFonts w:ascii="Roboto Slab" w:hAnsi="Roboto Slab"/>
+                <w:noProof/>
+              </w:rPr>
+            </w:pPr>
+          </w:p>
+          <w:p>
+            <w:pPr>
+              <w:rPr>
+                <w:rFonts w:ascii="Roboto Slab" w:hAnsi="Roboto Slab"/>
+                <w:noProof/>
+              </w:rPr>
+            </w:pPr>
+          </w:p>
+          <w:p>
+            <w:pPr>
+              <w:rPr>
+                <w:rFonts w:ascii="Roboto Slab" w:hAnsi="Roboto Slab"/>
+                <w:noProof/>
+              </w:rPr>
+            </w:pPr>
+          </w:p>
+          <w:p>
+            <w:pPr>
+              <w:rPr>
+                <w:rFonts w:ascii="Roboto Slab" w:hAnsi="Roboto Slab"/>
+                <w:noProof/>
+              </w:rPr>
+            </w:pPr>
+          </w:p>
+          <w:p>
+            <w:pPr>
+              <w:rPr>
+                <w:rFonts w:ascii="Roboto Slab" w:hAnsi="Roboto Slab"/>
+                <w:noProof/>
+              </w:rPr>
+            </w:pPr>
+          </w:p>
+          <w:p>
+            <w:pPr>
+              <w:rPr>
+                <w:rFonts w:ascii="Roboto Slab" w:hAnsi="Roboto Slab"/>
+                <w:noProof/>
+              </w:rPr>
+            </w:pPr>
+          </w:p>
+          <w:p>
+            <w:pPr>
+              <w:rPr>
+                <w:rFonts w:ascii="Roboto Slab" w:hAnsi="Roboto Slab"/>
+                <w:noProof/>
+              </w:rPr>
+            </w:pPr>
+          </w:p>
+          <w:p>
+            <w:pPr>
+              <w:rPr>
+                <w:rFonts w:ascii="Roboto Slab" w:hAnsi="Roboto Slab"/>
+                <w:noProof/>
+              </w:rPr>
+            </w:pPr>
+          </w:p>
+          <w:p>
+            <w:pPr>
+              <w:rPr>
+                <w:rFonts w:ascii="Roboto Slab" w:hAnsi="Roboto Slab"/>
+                <w:noProof/>
+              </w:rPr>
+            </w:pPr>
+          </w:p>
+          <w:p>
+            <w:pPr>
+              <w:rPr>
+                <w:rFonts w:ascii="Roboto Slab" w:hAnsi="Roboto Slab"/>
+                <w:noProof/>
+              </w:rPr>
+            </w:pPr>
+          </w:p>
+          <w:p>
+            <w:pPr>
+              <w:rPr>
+                <w:rFonts w:ascii="Roboto Slab" w:hAnsi="Roboto Slab"/>
+                <w:noProof/>
+              </w:rPr>
+            </w:pPr>
+          </w:p>
+          <w:p>
+            <w:pPr>
+              <w:rPr>
+                <w:rFonts w:ascii="Roboto Slab" w:hAnsi="Roboto Slab"/>
+                <w:i/>
+                <w:noProof/>
+              </w:rPr>
+            </w:pPr>
+            <w:r>
+              <w:rPr>
+                <w:rFonts w:ascii="Roboto Slab" w:hAnsi="Roboto Slab"/>
+                <w:i/>
+                <w:noProof/>
+              </w:rPr>
+              <w:t>The player marks blocks with a ‘X’. He or she may mark spaces for the virtual players (here ‘[]’ and ‘O’) however he/she likes.</w:t>
+            </w:r>
+          </w:p>
+          <w:p>
+            <w:pPr>
+              <w:rPr>
+                <w:rFonts w:ascii="Roboto Slab" w:hAnsi="Roboto Slab"/>
+                <w:noProof/>
+              </w:rPr>
+            </w:pPr>
+          </w:p>
+          <w:p>
+            <w:pPr>
+              <w:rPr>
+                <w:rFonts w:ascii="Roboto Slab" w:hAnsi="Roboto Slab"/>
+                <w:i/>
+              </w:rPr>
+            </w:pPr>
+            <w:r>
+              <w:rPr>
+                <w:rFonts w:ascii="Roboto Slab" w:hAnsi="Roboto Slab"/>
+                <w:noProof/>
+              </w:rPr>
+              <w:drawing>
+                <wp:inline distT="0" distB="0" distL="0" distR="0" wp14:anchorId="6B7A1BDB" wp14:editId="217E5012">
+                  <wp:extent cx="1790700" cy="943270"/>
+                  <wp:effectExtent l="0" t="0" r="0" b="9525"/>
+                  <wp:docPr id="11" name="Grafik 11"/>
+                  <wp:cNvGraphicFramePr>
+                    <a:graphicFrameLocks xmlns:a="http://schemas.openxmlformats.org/drawingml/2006/main" noChangeAspect="1"/>
+                  </wp:cNvGraphicFramePr>
+                  <a:graphic xmlns:a="http://schemas.openxmlformats.org/drawingml/2006/main">
+                    <a:graphicData uri="http://schemas.openxmlformats.org/drawingml/2006/picture">
+                      <pic:pic xmlns:pic="http://schemas.openxmlformats.org/drawingml/2006/picture">
+                        <pic:nvPicPr>
+                          <pic:cNvPr id="1" name=""/>
+                          <pic:cNvPicPr/>
+                        </pic:nvPicPr>
+                        <pic:blipFill>
+                          <a:blip r:embed="rId20"/>
+                          <a:stretch>
+                            <a:fillRect/>
+                          </a:stretch>
+                        </pic:blipFill>
+                        <pic:spPr>
+                          <a:xfrm>
+                            <a:off x="0" y="0"/>
+                            <a:ext cx="1797202" cy="946695"/>
+                          </a:xfrm>
+                          <a:prstGeom prst="rect">
+                            <a:avLst/>
+                          </a:prstGeom>
+                        </pic:spPr>
+                      </pic:pic>
+                    </a:graphicData>
+                  </a:graphic>
+                </wp:inline>
+              </w:drawing>
+            </w:r>
+          </w:p>
+        </w:tc>
+      </w:tr>
+      <w:tr>
+        <w:tc>
+          <w:tcPr>
+            <w:tcW w:w="5392" w:type="dxa"/>
+          </w:tcPr>
+          <w:p>
+            <w:pPr>
+              <w:rPr>
+                <w:rFonts w:ascii="Roboto Slab" w:hAnsi="Roboto Slab"/>
+                <w:sz w:val="28"/>
+              </w:rPr>
+            </w:pPr>
+          </w:p>
+        </w:tc>
+        <w:tc>
+          <w:tcPr>
+            <w:tcW w:w="4389" w:type="dxa"/>
+            <w:shd w:val="clear" w:color="auto" w:fill="FFCDDD"/>
+          </w:tcPr>
+          <w:p>
+            <w:pPr>
+              <w:rPr>
+                <w:rFonts w:ascii="Roboto Slab" w:hAnsi="Roboto Slab"/>
+                <w:i/>
+                <w:sz w:val="28"/>
+              </w:rPr>
+            </w:pPr>
+          </w:p>
+        </w:tc>
+      </w:tr>
+    </w:tbl>
+    <w:p>
+      <w:pPr>
+        <w:rPr>
+          <w:rFonts w:ascii="Roboto Slab" w:hAnsi="Roboto Slab"/>
+        </w:rPr>
+      </w:pPr>
+    </w:p>
+    <w:p>
+      <w:pPr>
+        <w:rPr>
+          <w:rFonts w:ascii="Roboto Slab" w:hAnsi="Roboto Slab"/>
+        </w:rPr>
+      </w:pPr>
+    </w:p>
+    <w:p>
+      <w:pPr>
+        <w:rPr>
+          <w:rFonts w:ascii="Roboto Slab" w:hAnsi="Roboto Slab"/>
+        </w:rPr>
+      </w:pPr>
+      <w:r>
+        <w:rPr>
+          <w:rFonts w:ascii="Roboto Slab" w:hAnsi="Roboto Slab"/>
+        </w:rPr>
+        <w:t xml:space="preserve"> </w:t>
+      </w:r>
+    </w:p>
     <w:sectPr>
+      <w:footerReference w:type="default" r:id="rId21"/>
       <w:pgSz w:w="12240" w:h="15840"/>
       <w:pgMar w:top="1440" w:right="1440" w:bottom="1440" w:left="1440" w:header="720" w:footer="720" w:gutter="0"/>
       <w:cols w:space="720"/>
@@ -132,6 +3085,52 @@
 </w:endnotes>
 </file>
 
+<file path=word/footer1.xml><?xml version="1.0" encoding="utf-8"?>
+<w:ftr xmlns:wpc="http://schemas.microsoft.com/office/word/2010/wordprocessingCanvas" xmlns:cx="http://schemas.microsoft.com/office/drawing/2014/chartex" xmlns:mc="http://schemas.openxmlformats.org/markup-compatibility/2006" xmlns:o="urn:schemas-microsoft-com:office:office" xmlns:r="http://schemas.openxmlformats.org/officeDocument/2006/relationships" xmlns:m="http://schemas.openxmlformats.org/officeDocument/2006/math" xmlns:v="urn:schemas-microsoft-com:vml" xmlns:wp14="http://schemas.microsoft.com/office/word/2010/wordprocessingDrawing" xmlns:wp="http://schemas.openxmlformats.org/drawingml/2006/wordprocessingDrawing" xmlns:w10="urn:schemas-microsoft-com:office:word" xmlns:w="http://schemas.openxmlformats.org/wordprocessingml/2006/main" xmlns:w14="http://schemas.microsoft.com/office/word/2010/wordml" xmlns:w15="http://schemas.microsoft.com/office/word/2012/wordml" xmlns:w16se="http://schemas.microsoft.com/office/word/2015/wordml/symex" xmlns:wpg="http://schemas.microsoft.com/office/word/2010/wordprocessingGroup" xmlns:wpi="http://schemas.microsoft.com/office/word/2010/wordprocessingInk" xmlns:wne="http://schemas.microsoft.com/office/word/2006/wordml" xmlns:wps="http://schemas.microsoft.com/office/word/2010/wordprocessingShape" mc:Ignorable="w14 w15 w16se wp14">
+  <w:sdt>
+    <w:sdtPr>
+      <w:id w:val="413515541"/>
+      <w:docPartObj>
+        <w:docPartGallery w:val="Page Numbers (Bottom of Page)"/>
+        <w:docPartUnique/>
+      </w:docPartObj>
+    </w:sdtPr>
+    <w:sdtContent>
+      <w:p>
+        <w:pPr>
+          <w:pStyle w:val="Fuzeile"/>
+          <w:jc w:val="center"/>
+        </w:pPr>
+        <w:r>
+          <w:fldChar w:fldCharType="begin"/>
+        </w:r>
+        <w:r>
+          <w:instrText>PAGE   \* MERGEFORMAT</w:instrText>
+        </w:r>
+        <w:r>
+          <w:fldChar w:fldCharType="separate"/>
+        </w:r>
+        <w:r>
+          <w:rPr>
+            <w:noProof/>
+            <w:lang w:val="de-DE"/>
+          </w:rPr>
+          <w:t>4</w:t>
+        </w:r>
+        <w:r>
+          <w:fldChar w:fldCharType="end"/>
+        </w:r>
+      </w:p>
+    </w:sdtContent>
+  </w:sdt>
+  <w:p>
+    <w:pPr>
+      <w:pStyle w:val="Fuzeile"/>
+    </w:pPr>
+  </w:p>
+</w:ftr>
+</file>
+
 <file path=word/footnotes.xml><?xml version="1.0" encoding="utf-8"?>
 <w:footnotes xmlns:wpc="http://schemas.microsoft.com/office/word/2010/wordprocessingCanvas" xmlns:cx="http://schemas.microsoft.com/office/drawing/2014/chartex" xmlns:mc="http://schemas.openxmlformats.org/markup-compatibility/2006" xmlns:o="urn:schemas-microsoft-com:office:office" xmlns:r="http://schemas.openxmlformats.org/officeDocument/2006/relationships" xmlns:m="http://schemas.openxmlformats.org/officeDocument/2006/math" xmlns:v="urn:schemas-microsoft-com:vml" xmlns:wp14="http://schemas.microsoft.com/office/word/2010/wordprocessingDrawing" xmlns:wp="http://schemas.openxmlformats.org/drawingml/2006/wordprocessingDrawing" xmlns:w10="urn:schemas-microsoft-com:office:word" xmlns:w="http://schemas.openxmlformats.org/wordprocessingml/2006/main" xmlns:w14="http://schemas.microsoft.com/office/word/2010/wordml" xmlns:w15="http://schemas.microsoft.com/office/word/2012/wordml" xmlns:w16se="http://schemas.microsoft.com/office/word/2015/wordml/symex" xmlns:wpg="http://schemas.microsoft.com/office/word/2010/wordprocessingGroup" xmlns:wpi="http://schemas.microsoft.com/office/word/2010/wordprocessingInk" xmlns:wne="http://schemas.microsoft.com/office/word/2006/wordml" xmlns:wps="http://schemas.microsoft.com/office/word/2010/wordprocessingShape" mc:Ignorable="w14 w15 w16se wp14">
   <w:footnote w:type="separator" w:id="-1">
@@ -155,6 +3154,370 @@
     </w:p>
   </w:footnote>
 </w:footnotes>
+</file>
+
+<file path=word/numbering.xml><?xml version="1.0" encoding="utf-8"?>
+<w:numbering xmlns:wpc="http://schemas.microsoft.com/office/word/2010/wordprocessingCanvas" xmlns:cx="http://schemas.microsoft.com/office/drawing/2014/chartex" xmlns:mc="http://schemas.openxmlformats.org/markup-compatibility/2006" xmlns:o="urn:schemas-microsoft-com:office:office" xmlns:r="http://schemas.openxmlformats.org/officeDocument/2006/relationships" xmlns:m="http://schemas.openxmlformats.org/officeDocument/2006/math" xmlns:v="urn:schemas-microsoft-com:vml" xmlns:wp14="http://schemas.microsoft.com/office/word/2010/wordprocessingDrawing" xmlns:wp="http://schemas.openxmlformats.org/drawingml/2006/wordprocessingDrawing" xmlns:w10="urn:schemas-microsoft-com:office:word" xmlns:w="http://schemas.openxmlformats.org/wordprocessingml/2006/main" xmlns:w14="http://schemas.microsoft.com/office/word/2010/wordml" xmlns:w15="http://schemas.microsoft.com/office/word/2012/wordml" xmlns:w16se="http://schemas.microsoft.com/office/word/2015/wordml/symex" xmlns:wpg="http://schemas.microsoft.com/office/word/2010/wordprocessingGroup" xmlns:wpi="http://schemas.microsoft.com/office/word/2010/wordprocessingInk" xmlns:wne="http://schemas.microsoft.com/office/word/2006/wordml" xmlns:wps="http://schemas.microsoft.com/office/word/2010/wordprocessingShape" mc:Ignorable="w14 w15 w16se wp14">
+  <w:abstractNum w:abstractNumId="0" w15:restartNumberingAfterBreak="0">
+    <w:nsid w:val="02570155"/>
+    <w:multiLevelType w:val="hybridMultilevel"/>
+    <w:tmpl w:val="9460B240"/>
+    <w:lvl w:ilvl="0" w:tplc="04090011">
+      <w:start w:val="1"/>
+      <w:numFmt w:val="decimal"/>
+      <w:lvlText w:val="%1)"/>
+      <w:lvlJc w:val="left"/>
+      <w:pPr>
+        <w:ind w:left="720" w:hanging="360"/>
+      </w:pPr>
+      <w:rPr>
+        <w:rFonts w:hint="default"/>
+      </w:rPr>
+    </w:lvl>
+    <w:lvl w:ilvl="1" w:tplc="04090019" w:tentative="1">
+      <w:start w:val="1"/>
+      <w:numFmt w:val="lowerLetter"/>
+      <w:lvlText w:val="%2."/>
+      <w:lvlJc w:val="left"/>
+      <w:pPr>
+        <w:ind w:left="1440" w:hanging="360"/>
+      </w:pPr>
+    </w:lvl>
+    <w:lvl w:ilvl="2" w:tplc="0409001B" w:tentative="1">
+      <w:start w:val="1"/>
+      <w:numFmt w:val="lowerRoman"/>
+      <w:lvlText w:val="%3."/>
+      <w:lvlJc w:val="right"/>
+      <w:pPr>
+        <w:ind w:left="2160" w:hanging="180"/>
+      </w:pPr>
+    </w:lvl>
+    <w:lvl w:ilvl="3" w:tplc="0409000F" w:tentative="1">
+      <w:start w:val="1"/>
+      <w:numFmt w:val="decimal"/>
+      <w:lvlText w:val="%4."/>
+      <w:lvlJc w:val="left"/>
+      <w:pPr>
+        <w:ind w:left="2880" w:hanging="360"/>
+      </w:pPr>
+    </w:lvl>
+    <w:lvl w:ilvl="4" w:tplc="04090019" w:tentative="1">
+      <w:start w:val="1"/>
+      <w:numFmt w:val="lowerLetter"/>
+      <w:lvlText w:val="%5."/>
+      <w:lvlJc w:val="left"/>
+      <w:pPr>
+        <w:ind w:left="3600" w:hanging="360"/>
+      </w:pPr>
+    </w:lvl>
+    <w:lvl w:ilvl="5" w:tplc="0409001B" w:tentative="1">
+      <w:start w:val="1"/>
+      <w:numFmt w:val="lowerRoman"/>
+      <w:lvlText w:val="%6."/>
+      <w:lvlJc w:val="right"/>
+      <w:pPr>
+        <w:ind w:left="4320" w:hanging="180"/>
+      </w:pPr>
+    </w:lvl>
+    <w:lvl w:ilvl="6" w:tplc="0409000F" w:tentative="1">
+      <w:start w:val="1"/>
+      <w:numFmt w:val="decimal"/>
+      <w:lvlText w:val="%7."/>
+      <w:lvlJc w:val="left"/>
+      <w:pPr>
+        <w:ind w:left="5040" w:hanging="360"/>
+      </w:pPr>
+    </w:lvl>
+    <w:lvl w:ilvl="7" w:tplc="04090019" w:tentative="1">
+      <w:start w:val="1"/>
+      <w:numFmt w:val="lowerLetter"/>
+      <w:lvlText w:val="%8."/>
+      <w:lvlJc w:val="left"/>
+      <w:pPr>
+        <w:ind w:left="5760" w:hanging="360"/>
+      </w:pPr>
+    </w:lvl>
+    <w:lvl w:ilvl="8" w:tplc="0409001B" w:tentative="1">
+      <w:start w:val="1"/>
+      <w:numFmt w:val="lowerRoman"/>
+      <w:lvlText w:val="%9."/>
+      <w:lvlJc w:val="right"/>
+      <w:pPr>
+        <w:ind w:left="6480" w:hanging="180"/>
+      </w:pPr>
+    </w:lvl>
+  </w:abstractNum>
+  <w:abstractNum w:abstractNumId="1" w15:restartNumberingAfterBreak="0">
+    <w:nsid w:val="1E310720"/>
+    <w:multiLevelType w:val="hybridMultilevel"/>
+    <w:tmpl w:val="F126F464"/>
+    <w:lvl w:ilvl="0" w:tplc="0409000F">
+      <w:start w:val="1"/>
+      <w:numFmt w:val="decimal"/>
+      <w:lvlText w:val="%1."/>
+      <w:lvlJc w:val="left"/>
+      <w:pPr>
+        <w:ind w:left="720" w:hanging="360"/>
+      </w:pPr>
+    </w:lvl>
+    <w:lvl w:ilvl="1" w:tplc="04090019" w:tentative="1">
+      <w:start w:val="1"/>
+      <w:numFmt w:val="lowerLetter"/>
+      <w:lvlText w:val="%2."/>
+      <w:lvlJc w:val="left"/>
+      <w:pPr>
+        <w:ind w:left="1440" w:hanging="360"/>
+      </w:pPr>
+    </w:lvl>
+    <w:lvl w:ilvl="2" w:tplc="0409001B" w:tentative="1">
+      <w:start w:val="1"/>
+      <w:numFmt w:val="lowerRoman"/>
+      <w:lvlText w:val="%3."/>
+      <w:lvlJc w:val="right"/>
+      <w:pPr>
+        <w:ind w:left="2160" w:hanging="180"/>
+      </w:pPr>
+    </w:lvl>
+    <w:lvl w:ilvl="3" w:tplc="0409000F" w:tentative="1">
+      <w:start w:val="1"/>
+      <w:numFmt w:val="decimal"/>
+      <w:lvlText w:val="%4."/>
+      <w:lvlJc w:val="left"/>
+      <w:pPr>
+        <w:ind w:left="2880" w:hanging="360"/>
+      </w:pPr>
+    </w:lvl>
+    <w:lvl w:ilvl="4" w:tplc="04090019" w:tentative="1">
+      <w:start w:val="1"/>
+      <w:numFmt w:val="lowerLetter"/>
+      <w:lvlText w:val="%5."/>
+      <w:lvlJc w:val="left"/>
+      <w:pPr>
+        <w:ind w:left="3600" w:hanging="360"/>
+      </w:pPr>
+    </w:lvl>
+    <w:lvl w:ilvl="5" w:tplc="0409001B" w:tentative="1">
+      <w:start w:val="1"/>
+      <w:numFmt w:val="lowerRoman"/>
+      <w:lvlText w:val="%6."/>
+      <w:lvlJc w:val="right"/>
+      <w:pPr>
+        <w:ind w:left="4320" w:hanging="180"/>
+      </w:pPr>
+    </w:lvl>
+    <w:lvl w:ilvl="6" w:tplc="0409000F" w:tentative="1">
+      <w:start w:val="1"/>
+      <w:numFmt w:val="decimal"/>
+      <w:lvlText w:val="%7."/>
+      <w:lvlJc w:val="left"/>
+      <w:pPr>
+        <w:ind w:left="5040" w:hanging="360"/>
+      </w:pPr>
+    </w:lvl>
+    <w:lvl w:ilvl="7" w:tplc="04090019" w:tentative="1">
+      <w:start w:val="1"/>
+      <w:numFmt w:val="lowerLetter"/>
+      <w:lvlText w:val="%8."/>
+      <w:lvlJc w:val="left"/>
+      <w:pPr>
+        <w:ind w:left="5760" w:hanging="360"/>
+      </w:pPr>
+    </w:lvl>
+    <w:lvl w:ilvl="8" w:tplc="0409001B" w:tentative="1">
+      <w:start w:val="1"/>
+      <w:numFmt w:val="lowerRoman"/>
+      <w:lvlText w:val="%9."/>
+      <w:lvlJc w:val="right"/>
+      <w:pPr>
+        <w:ind w:left="6480" w:hanging="180"/>
+      </w:pPr>
+    </w:lvl>
+  </w:abstractNum>
+  <w:abstractNum w:abstractNumId="2" w15:restartNumberingAfterBreak="0">
+    <w:nsid w:val="59100B98"/>
+    <w:multiLevelType w:val="hybridMultilevel"/>
+    <w:tmpl w:val="EEA82A0E"/>
+    <w:lvl w:ilvl="0" w:tplc="0409000F">
+      <w:start w:val="1"/>
+      <w:numFmt w:val="decimal"/>
+      <w:lvlText w:val="%1."/>
+      <w:lvlJc w:val="left"/>
+      <w:pPr>
+        <w:ind w:left="360" w:hanging="360"/>
+      </w:pPr>
+    </w:lvl>
+    <w:lvl w:ilvl="1" w:tplc="04090019" w:tentative="1">
+      <w:start w:val="1"/>
+      <w:numFmt w:val="lowerLetter"/>
+      <w:lvlText w:val="%2."/>
+      <w:lvlJc w:val="left"/>
+      <w:pPr>
+        <w:ind w:left="1080" w:hanging="360"/>
+      </w:pPr>
+    </w:lvl>
+    <w:lvl w:ilvl="2" w:tplc="0409001B" w:tentative="1">
+      <w:start w:val="1"/>
+      <w:numFmt w:val="lowerRoman"/>
+      <w:lvlText w:val="%3."/>
+      <w:lvlJc w:val="right"/>
+      <w:pPr>
+        <w:ind w:left="1800" w:hanging="180"/>
+      </w:pPr>
+    </w:lvl>
+    <w:lvl w:ilvl="3" w:tplc="0409000F" w:tentative="1">
+      <w:start w:val="1"/>
+      <w:numFmt w:val="decimal"/>
+      <w:lvlText w:val="%4."/>
+      <w:lvlJc w:val="left"/>
+      <w:pPr>
+        <w:ind w:left="2520" w:hanging="360"/>
+      </w:pPr>
+    </w:lvl>
+    <w:lvl w:ilvl="4" w:tplc="04090019" w:tentative="1">
+      <w:start w:val="1"/>
+      <w:numFmt w:val="lowerLetter"/>
+      <w:lvlText w:val="%5."/>
+      <w:lvlJc w:val="left"/>
+      <w:pPr>
+        <w:ind w:left="3240" w:hanging="360"/>
+      </w:pPr>
+    </w:lvl>
+    <w:lvl w:ilvl="5" w:tplc="0409001B" w:tentative="1">
+      <w:start w:val="1"/>
+      <w:numFmt w:val="lowerRoman"/>
+      <w:lvlText w:val="%6."/>
+      <w:lvlJc w:val="right"/>
+      <w:pPr>
+        <w:ind w:left="3960" w:hanging="180"/>
+      </w:pPr>
+    </w:lvl>
+    <w:lvl w:ilvl="6" w:tplc="0409000F" w:tentative="1">
+      <w:start w:val="1"/>
+      <w:numFmt w:val="decimal"/>
+      <w:lvlText w:val="%7."/>
+      <w:lvlJc w:val="left"/>
+      <w:pPr>
+        <w:ind w:left="4680" w:hanging="360"/>
+      </w:pPr>
+    </w:lvl>
+    <w:lvl w:ilvl="7" w:tplc="04090019" w:tentative="1">
+      <w:start w:val="1"/>
+      <w:numFmt w:val="lowerLetter"/>
+      <w:lvlText w:val="%8."/>
+      <w:lvlJc w:val="left"/>
+      <w:pPr>
+        <w:ind w:left="5400" w:hanging="360"/>
+      </w:pPr>
+    </w:lvl>
+    <w:lvl w:ilvl="8" w:tplc="0409001B" w:tentative="1">
+      <w:start w:val="1"/>
+      <w:numFmt w:val="lowerRoman"/>
+      <w:lvlText w:val="%9."/>
+      <w:lvlJc w:val="right"/>
+      <w:pPr>
+        <w:ind w:left="6120" w:hanging="180"/>
+      </w:pPr>
+    </w:lvl>
+  </w:abstractNum>
+  <w:abstractNum w:abstractNumId="3" w15:restartNumberingAfterBreak="0">
+    <w:nsid w:val="787E57A6"/>
+    <w:multiLevelType w:val="hybridMultilevel"/>
+    <w:tmpl w:val="80D630DA"/>
+    <w:lvl w:ilvl="0" w:tplc="0409000F">
+      <w:start w:val="1"/>
+      <w:numFmt w:val="decimal"/>
+      <w:lvlText w:val="%1."/>
+      <w:lvlJc w:val="left"/>
+      <w:pPr>
+        <w:ind w:left="720" w:hanging="360"/>
+      </w:pPr>
+    </w:lvl>
+    <w:lvl w:ilvl="1" w:tplc="04090019" w:tentative="1">
+      <w:start w:val="1"/>
+      <w:numFmt w:val="lowerLetter"/>
+      <w:lvlText w:val="%2."/>
+      <w:lvlJc w:val="left"/>
+      <w:pPr>
+        <w:ind w:left="1440" w:hanging="360"/>
+      </w:pPr>
+    </w:lvl>
+    <w:lvl w:ilvl="2" w:tplc="0409001B" w:tentative="1">
+      <w:start w:val="1"/>
+      <w:numFmt w:val="lowerRoman"/>
+      <w:lvlText w:val="%3."/>
+      <w:lvlJc w:val="right"/>
+      <w:pPr>
+        <w:ind w:left="2160" w:hanging="180"/>
+      </w:pPr>
+    </w:lvl>
+    <w:lvl w:ilvl="3" w:tplc="0409000F" w:tentative="1">
+      <w:start w:val="1"/>
+      <w:numFmt w:val="decimal"/>
+      <w:lvlText w:val="%4."/>
+      <w:lvlJc w:val="left"/>
+      <w:pPr>
+        <w:ind w:left="2880" w:hanging="360"/>
+      </w:pPr>
+    </w:lvl>
+    <w:lvl w:ilvl="4" w:tplc="04090019" w:tentative="1">
+      <w:start w:val="1"/>
+      <w:numFmt w:val="lowerLetter"/>
+      <w:lvlText w:val="%5."/>
+      <w:lvlJc w:val="left"/>
+      <w:pPr>
+        <w:ind w:left="3600" w:hanging="360"/>
+      </w:pPr>
+    </w:lvl>
+    <w:lvl w:ilvl="5" w:tplc="0409001B" w:tentative="1">
+      <w:start w:val="1"/>
+      <w:numFmt w:val="lowerRoman"/>
+      <w:lvlText w:val="%6."/>
+      <w:lvlJc w:val="right"/>
+      <w:pPr>
+        <w:ind w:left="4320" w:hanging="180"/>
+      </w:pPr>
+    </w:lvl>
+    <w:lvl w:ilvl="6" w:tplc="0409000F" w:tentative="1">
+      <w:start w:val="1"/>
+      <w:numFmt w:val="decimal"/>
+      <w:lvlText w:val="%7."/>
+      <w:lvlJc w:val="left"/>
+      <w:pPr>
+        <w:ind w:left="5040" w:hanging="360"/>
+      </w:pPr>
+    </w:lvl>
+    <w:lvl w:ilvl="7" w:tplc="04090019" w:tentative="1">
+      <w:start w:val="1"/>
+      <w:numFmt w:val="lowerLetter"/>
+      <w:lvlText w:val="%8."/>
+      <w:lvlJc w:val="left"/>
+      <w:pPr>
+        <w:ind w:left="5760" w:hanging="360"/>
+      </w:pPr>
+    </w:lvl>
+    <w:lvl w:ilvl="8" w:tplc="0409001B" w:tentative="1">
+      <w:start w:val="1"/>
+      <w:numFmt w:val="lowerRoman"/>
+      <w:lvlText w:val="%9."/>
+      <w:lvlJc w:val="right"/>
+      <w:pPr>
+        <w:ind w:left="6480" w:hanging="180"/>
+      </w:pPr>
+    </w:lvl>
+  </w:abstractNum>
+  <w:num w:numId="1">
+    <w:abstractNumId w:val="2"/>
+  </w:num>
+  <w:num w:numId="2">
+    <w:abstractNumId w:val="3"/>
+  </w:num>
+  <w:num w:numId="3">
+    <w:abstractNumId w:val="1"/>
+  </w:num>
+  <w:num w:numId="4">
+    <w:abstractNumId w:val="0"/>
+  </w:num>
+</w:numbering>
 </file>
 
 <file path=word/styles.xml><?xml version="1.0" encoding="utf-8"?>
@@ -554,7 +3917,6 @@
   <w:style w:type="character" w:default="1" w:styleId="Absatz-Standardschriftart">
     <w:name w:val="Default Paragraph Font"/>
     <w:uiPriority w:val="1"/>
-    <w:semiHidden/>
     <w:unhideWhenUsed/>
   </w:style>
   <w:style w:type="table" w:default="1" w:styleId="NormaleTabelle">
@@ -686,6 +4048,47 @@
     <w:link w:val="Fuzeile"/>
     <w:uiPriority w:val="99"/>
     <w:rsid w:val="00C72151"/>
+  </w:style>
+  <w:style w:type="table" w:styleId="Tabellenraster">
+    <w:name w:val="Table Grid"/>
+    <w:basedOn w:val="NormaleTabelle"/>
+    <w:uiPriority w:val="39"/>
+    <w:rsid w:val="00837BFF"/>
+    <w:pPr>
+      <w:spacing w:after="0" w:line="240" w:lineRule="auto"/>
+    </w:pPr>
+    <w:tblPr>
+      <w:tblBorders>
+        <w:top w:val="single" w:sz="4" w:space="0" w:color="auto"/>
+        <w:left w:val="single" w:sz="4" w:space="0" w:color="auto"/>
+        <w:bottom w:val="single" w:sz="4" w:space="0" w:color="auto"/>
+        <w:right w:val="single" w:sz="4" w:space="0" w:color="auto"/>
+        <w:insideH w:val="single" w:sz="4" w:space="0" w:color="auto"/>
+        <w:insideV w:val="single" w:sz="4" w:space="0" w:color="auto"/>
+      </w:tblBorders>
+    </w:tblPr>
+  </w:style>
+  <w:style w:type="character" w:styleId="Hyperlink">
+    <w:name w:val="Hyperlink"/>
+    <w:basedOn w:val="Absatz-Standardschriftart"/>
+    <w:uiPriority w:val="99"/>
+    <w:unhideWhenUsed/>
+    <w:rsid w:val="009C32EA"/>
+    <w:rPr>
+      <w:color w:val="0563C1" w:themeColor="hyperlink"/>
+      <w:u w:val="single"/>
+    </w:rPr>
+  </w:style>
+  <w:style w:type="paragraph" w:styleId="Listenabsatz">
+    <w:name w:val="List Paragraph"/>
+    <w:basedOn w:val="Standard"/>
+    <w:uiPriority w:val="34"/>
+    <w:qFormat/>
+    <w:rsid w:val="00F86148"/>
+    <w:pPr>
+      <w:ind w:left="720"/>
+      <w:contextualSpacing/>
+    </w:pPr>
   </w:style>
 </w:styles>
 </file>

</xml_diff>

<commit_message>
Add small rule clarifications.
</commit_message>
<xml_diff>
--- a/doc/PaperTown_Rules.docx
+++ b/doc/PaperTown_Rules.docx
@@ -9,6 +9,8 @@
           <w:rFonts w:ascii="Roboto Slab" w:hAnsi="Roboto Slab"/>
         </w:rPr>
       </w:pPr>
+      <w:bookmarkStart w:id="0" w:name="_GoBack"/>
+      <w:bookmarkEnd w:id="0"/>
       <w:r>
         <w:rPr>
           <w:rFonts w:ascii="Roboto Slab" w:hAnsi="Roboto Slab"/>
@@ -81,7 +83,35 @@
                                 <w:rFonts w:ascii="Roboto Slab" w:hAnsi="Roboto Slab"/>
                                 <w:sz w:val="20"/>
                               </w:rPr>
-                              <w:t xml:space="preserve">This game is in Beta, meaning the rules and game might change in the future. I would be happy to hear your feedback: </w:t>
+                              <w:t xml:space="preserve">This game is </w:t>
+                            </w:r>
+                            <w:r>
+                              <w:rPr>
+                                <w:rFonts w:ascii="Roboto Slab" w:hAnsi="Roboto Slab"/>
+                                <w:sz w:val="20"/>
+                              </w:rPr>
+                              <w:t xml:space="preserve">still </w:t>
+                            </w:r>
+                            <w:r>
+                              <w:rPr>
+                                <w:rFonts w:ascii="Roboto Slab" w:hAnsi="Roboto Slab"/>
+                                <w:sz w:val="20"/>
+                              </w:rPr>
+                              <w:t xml:space="preserve">in </w:t>
+                            </w:r>
+                            <w:r>
+                              <w:rPr>
+                                <w:rFonts w:ascii="Roboto Slab" w:hAnsi="Roboto Slab"/>
+                                <w:sz w:val="20"/>
+                              </w:rPr>
+                              <w:t>development</w:t>
+                            </w:r>
+                            <w:r>
+                              <w:rPr>
+                                <w:rFonts w:ascii="Roboto Slab" w:hAnsi="Roboto Slab"/>
+                                <w:sz w:val="20"/>
+                              </w:rPr>
+                              <w:t xml:space="preserve">, meaning the rules and game might change in the future. I would be happy to hear your feedback: </w:t>
                             </w:r>
                             <w:hyperlink r:id="rId7" w:history="1">
                               <w:r>
@@ -157,7 +187,35 @@
                           <w:rFonts w:ascii="Roboto Slab" w:hAnsi="Roboto Slab"/>
                           <w:sz w:val="20"/>
                         </w:rPr>
-                        <w:t xml:space="preserve">This game is in Beta, meaning the rules and game might change in the future. I would be happy to hear your feedback: </w:t>
+                        <w:t xml:space="preserve">This game is </w:t>
+                      </w:r>
+                      <w:r>
+                        <w:rPr>
+                          <w:rFonts w:ascii="Roboto Slab" w:hAnsi="Roboto Slab"/>
+                          <w:sz w:val="20"/>
+                        </w:rPr>
+                        <w:t xml:space="preserve">still </w:t>
+                      </w:r>
+                      <w:r>
+                        <w:rPr>
+                          <w:rFonts w:ascii="Roboto Slab" w:hAnsi="Roboto Slab"/>
+                          <w:sz w:val="20"/>
+                        </w:rPr>
+                        <w:t xml:space="preserve">in </w:t>
+                      </w:r>
+                      <w:r>
+                        <w:rPr>
+                          <w:rFonts w:ascii="Roboto Slab" w:hAnsi="Roboto Slab"/>
+                          <w:sz w:val="20"/>
+                        </w:rPr>
+                        <w:t>development</w:t>
+                      </w:r>
+                      <w:r>
+                        <w:rPr>
+                          <w:rFonts w:ascii="Roboto Slab" w:hAnsi="Roboto Slab"/>
+                          <w:sz w:val="20"/>
+                        </w:rPr>
+                        <w:t xml:space="preserve">, meaning the rules and game might change in the future. I would be happy to hear your feedback: </w:t>
                       </w:r>
                       <w:hyperlink r:id="rId8" w:history="1">
                         <w:r>
@@ -287,8 +345,6 @@
         </w:rPr>
         <w:t xml:space="preserve"> – Rules</w:t>
       </w:r>
-      <w:bookmarkStart w:id="0" w:name="_GoBack"/>
-      <w:bookmarkEnd w:id="0"/>
     </w:p>
     <w:p>
       <w:pPr>
@@ -301,7 +357,13 @@
         <w:rPr>
           <w:rFonts w:ascii="Roboto Slab" w:hAnsi="Roboto Slab"/>
         </w:rPr>
-        <w:t>Version 1</w:t>
+        <w:t xml:space="preserve">Version </w:t>
+      </w:r>
+      <w:r>
+        <w:rPr>
+          <w:rFonts w:ascii="Roboto Slab" w:hAnsi="Roboto Slab"/>
+        </w:rPr>
+        <w:t>2</w:t>
       </w:r>
     </w:p>
     <w:p>
@@ -378,44 +440,20 @@
               <w:rPr>
                 <w:rFonts w:ascii="Roboto Slab" w:hAnsi="Roboto Slab"/>
               </w:rPr>
-              <w:t xml:space="preserve">is a </w:t>
-            </w:r>
-            <w:r>
-              <w:rPr>
-                <w:rFonts w:ascii="Roboto Slab" w:hAnsi="Roboto Slab"/>
-              </w:rPr>
-              <w:t>roll and write game</w:t>
-            </w:r>
-            <w:r>
-              <w:rPr>
-                <w:rFonts w:ascii="Roboto Slab" w:hAnsi="Roboto Slab"/>
-              </w:rPr>
-              <w:t xml:space="preserve"> for 1-2 players in which you are trying to redevelop parts of a town according to the goals of the town’s mayor.</w:t>
-            </w:r>
-          </w:p>
-          <w:p>
-            <w:pPr>
-              <w:rPr>
-                <w:rFonts w:ascii="Roboto Slab" w:hAnsi="Roboto Slab"/>
-              </w:rPr>
-            </w:pPr>
-            <w:r>
-              <w:rPr>
-                <w:rFonts w:ascii="Roboto Slab" w:hAnsi="Roboto Slab"/>
-              </w:rPr>
-              <w:t xml:space="preserve">As in most </w:t>
-            </w:r>
-            <w:r>
-              <w:rPr>
-                <w:rFonts w:ascii="Roboto Slab" w:hAnsi="Roboto Slab"/>
-              </w:rPr>
-              <w:t>roll and write games</w:t>
-            </w:r>
-            <w:r>
-              <w:rPr>
-                <w:rFonts w:ascii="Roboto Slab" w:hAnsi="Roboto Slab"/>
-              </w:rPr>
-              <w:t xml:space="preserve"> you will achieve this in turns of making the best out of random dice rolls </w:t>
+              <w:t>is a roll and write game for 1-2 players in which you are trying to redevelop parts of a town according to the goals of the town’s mayor.</w:t>
+            </w:r>
+          </w:p>
+          <w:p>
+            <w:pPr>
+              <w:rPr>
+                <w:rFonts w:ascii="Roboto Slab" w:hAnsi="Roboto Slab"/>
+              </w:rPr>
+            </w:pPr>
+            <w:r>
+              <w:rPr>
+                <w:rFonts w:ascii="Roboto Slab" w:hAnsi="Roboto Slab"/>
+              </w:rPr>
+              <w:t xml:space="preserve">As in most roll and write games you will achieve this in turns of making the best out of random dice rolls </w:t>
             </w:r>
             <w:r>
               <w:rPr>
@@ -473,6 +511,32 @@
                 <w:rFonts w:ascii="Roboto Slab" w:hAnsi="Roboto Slab"/>
               </w:rPr>
               <w:t>phone for this). You will have to adjust your long term strategy with tactical turn-to-turn choices.</w:t>
+            </w:r>
+          </w:p>
+          <w:p>
+            <w:pPr>
+              <w:rPr>
+                <w:rFonts w:ascii="Roboto Slab" w:hAnsi="Roboto Slab"/>
+              </w:rPr>
+            </w:pPr>
+            <w:r>
+              <w:rPr>
+                <w:rFonts w:ascii="Roboto Slab" w:hAnsi="Roboto Slab"/>
+              </w:rPr>
+              <w:t xml:space="preserve">In contrast to many roll and write games, </w:t>
+            </w:r>
+            <w:r>
+              <w:rPr>
+                <w:rFonts w:ascii="Roboto Slab" w:hAnsi="Roboto Slab"/>
+                <w:b/>
+              </w:rPr>
+              <w:t>players share a single game sheet</w:t>
+            </w:r>
+            <w:r>
+              <w:rPr>
+                <w:rFonts w:ascii="Roboto Slab" w:hAnsi="Roboto Slab"/>
+              </w:rPr>
+              <w:t>.</w:t>
             </w:r>
           </w:p>
           <w:p>
@@ -761,12 +825,6 @@
               </w:rPr>
               <w:t>Pens or pencils</w:t>
             </w:r>
-            <w:r>
-              <w:rPr>
-                <w:rFonts w:ascii="Roboto Slab" w:hAnsi="Roboto Slab"/>
-              </w:rPr>
-              <w:br/>
-            </w:r>
           </w:p>
           <w:p>
             <w:pPr>
@@ -801,7 +859,6 @@
                 <w:rFonts w:ascii="Roboto Slab" w:hAnsi="Roboto Slab"/>
                 <w:sz w:val="28"/>
               </w:rPr>
-              <w:lastRenderedPageBreak/>
               <w:t>Game</w:t>
             </w:r>
             <w:r>
@@ -1055,7 +1112,19 @@
               <w:rPr>
                 <w:rFonts w:ascii="Roboto Slab" w:hAnsi="Roboto Slab"/>
               </w:rPr>
-              <w:t xml:space="preserve"> have to follow the placement rules below.</w:t>
+              <w:t xml:space="preserve"> have to follow the </w:t>
+            </w:r>
+            <w:r>
+              <w:rPr>
+                <w:rFonts w:ascii="Roboto Slab" w:hAnsi="Roboto Slab"/>
+              </w:rPr>
+              <w:t>marking</w:t>
+            </w:r>
+            <w:r>
+              <w:rPr>
+                <w:rFonts w:ascii="Roboto Slab" w:hAnsi="Roboto Slab"/>
+              </w:rPr>
+              <w:t xml:space="preserve"> rules below.</w:t>
             </w:r>
           </w:p>
           <w:p>
@@ -1131,7 +1200,14 @@
                 <w:rFonts w:ascii="Roboto Slab" w:hAnsi="Roboto Slab"/>
                 <w:sz w:val="28"/>
               </w:rPr>
-              <w:t>Placement rules</w:t>
+              <w:t>Marking</w:t>
+            </w:r>
+            <w:r>
+              <w:rPr>
+                <w:rFonts w:ascii="Roboto Slab" w:hAnsi="Roboto Slab"/>
+                <w:sz w:val="28"/>
+              </w:rPr>
+              <w:t xml:space="preserve"> rules</w:t>
             </w:r>
           </w:p>
           <w:p>
@@ -1579,6 +1655,13 @@
             <w:pPr>
               <w:rPr>
                 <w:rFonts w:ascii="Roboto Slab" w:hAnsi="Roboto Slab"/>
+              </w:rPr>
+            </w:pPr>
+          </w:p>
+          <w:p>
+            <w:pPr>
+              <w:rPr>
+                <w:rFonts w:ascii="Roboto Slab" w:hAnsi="Roboto Slab"/>
                 <w:sz w:val="28"/>
               </w:rPr>
             </w:pPr>
@@ -1587,6 +1670,7 @@
                 <w:rFonts w:ascii="Roboto Slab" w:hAnsi="Roboto Slab"/>
                 <w:sz w:val="28"/>
               </w:rPr>
+              <w:lastRenderedPageBreak/>
               <w:t>Single player variant</w:t>
             </w:r>
           </w:p>
@@ -1600,7 +1684,6 @@
               <w:rPr>
                 <w:rFonts w:ascii="Roboto Slab" w:hAnsi="Roboto Slab"/>
               </w:rPr>
-              <w:lastRenderedPageBreak/>
               <w:t xml:space="preserve">For the single player variant all rules are the same as for the normal game, except that the player is </w:t>
             </w:r>
             <w:r>
@@ -1714,21 +1797,7 @@
                 <w:rFonts w:ascii="Roboto Slab" w:hAnsi="Roboto Slab"/>
                 <w:i/>
               </w:rPr>
-              <w:t xml:space="preserve">This game </w:t>
-            </w:r>
-            <w:r>
-              <w:rPr>
-                <w:rFonts w:ascii="Roboto Slab" w:hAnsi="Roboto Slab"/>
-                <w:i/>
-              </w:rPr>
-              <w:t>was</w:t>
-            </w:r>
-            <w:r>
-              <w:rPr>
-                <w:rFonts w:ascii="Roboto Slab" w:hAnsi="Roboto Slab"/>
-                <w:i/>
-              </w:rPr>
-              <w:t xml:space="preserve"> inspired by recent roll and write games such as “</w:t>
+              <w:t>This game was inspired by recent roll and write games such as “</w:t>
             </w:r>
             <w:proofErr w:type="spellStart"/>
             <w:r>
@@ -1800,6 +1869,24 @@
               <w:rPr>
                 <w:rFonts w:ascii="Roboto Slab" w:hAnsi="Roboto Slab"/>
                 <w:i/>
+              </w:rPr>
+            </w:pPr>
+          </w:p>
+          <w:p>
+            <w:pPr>
+              <w:rPr>
+                <w:rFonts w:ascii="Roboto Slab" w:hAnsi="Roboto Slab"/>
+                <w:i/>
+                <w:sz w:val="28"/>
+              </w:rPr>
+            </w:pPr>
+          </w:p>
+          <w:p>
+            <w:pPr>
+              <w:rPr>
+                <w:rFonts w:ascii="Roboto Slab" w:hAnsi="Roboto Slab"/>
+                <w:i/>
+                <w:sz w:val="28"/>
               </w:rPr>
             </w:pPr>
           </w:p>
@@ -1875,22 +1962,6 @@
                 </wp:inline>
               </w:drawing>
             </w:r>
-          </w:p>
-          <w:p>
-            <w:pPr>
-              <w:rPr>
-                <w:rFonts w:ascii="Roboto Slab" w:hAnsi="Roboto Slab"/>
-                <w:i/>
-              </w:rPr>
-            </w:pPr>
-          </w:p>
-          <w:p>
-            <w:pPr>
-              <w:rPr>
-                <w:rFonts w:ascii="Roboto Slab" w:hAnsi="Roboto Slab"/>
-                <w:i/>
-              </w:rPr>
-            </w:pPr>
           </w:p>
           <w:p>
             <w:pPr>
@@ -2711,7 +2782,7 @@
                         <pic:spPr>
                           <a:xfrm>
                             <a:off x="0" y="0"/>
-                            <a:ext cx="1097519" cy="531660"/>
+                            <a:ext cx="1074420" cy="520470"/>
                           </a:xfrm>
                           <a:prstGeom prst="rect">
                             <a:avLst/>
@@ -2728,7 +2799,7 @@
                 <w:rFonts w:ascii="Roboto Slab" w:hAnsi="Roboto Slab"/>
                 <w:noProof/>
               </w:rPr>
-              <w:t xml:space="preserve">     </w:t>
+              <w:t xml:space="preserve">    </w:t>
             </w:r>
             <w:r>
               <w:rPr>
@@ -2929,6 +3000,7 @@
                 <w:i/>
                 <w:noProof/>
               </w:rPr>
+              <w:lastRenderedPageBreak/>
               <w:t>The player marks blocks with a ‘X’. He or she may mark spaces for the virtual players (here ‘[]’ and ‘O’) however he/she likes.</w:t>
             </w:r>
           </w:p>
@@ -3095,6 +3167,7 @@
         <w:docPartUnique/>
       </w:docPartObj>
     </w:sdtPr>
+    <w:sdtEndPr/>
     <w:sdtContent>
       <w:p>
         <w:pPr>
@@ -3115,7 +3188,7 @@
             <w:noProof/>
             <w:lang w:val="de-DE"/>
           </w:rPr>
-          <w:t>4</w:t>
+          <w:t>1</w:t>
         </w:r>
         <w:r>
           <w:fldChar w:fldCharType="end"/>
@@ -3917,6 +3990,7 @@
   <w:style w:type="character" w:default="1" w:styleId="Absatz-Standardschriftart">
     <w:name w:val="Default Paragraph Font"/>
     <w:uiPriority w:val="1"/>
+    <w:semiHidden/>
     <w:unhideWhenUsed/>
   </w:style>
   <w:style w:type="table" w:default="1" w:styleId="NormaleTabelle">

</xml_diff>